<commit_message>
Evidencias-Procedimiento.docx: Agregar imagen de Github
</commit_message>
<xml_diff>
--- a/TECNOLOGIAS_DE_VIRTUALIZACION_002D/parcial2/dirdockefilefPB/Evidencias-Procedimiento.docx
+++ b/TECNOLOGIAS_DE_VIRTUALIZACION_002D/parcial2/dirdockefilefPB/Evidencias-Procedimiento.docx
@@ -222,6 +222,9 @@
     </w:p>
     <w:p>
       <w:r>
+        <w:rPr>
+          <w:noProof/>
+        </w:rPr>
         <w:drawing>
           <wp:inline distT="0" distB="0" distL="0" distR="0" wp14:anchorId="2A7E2C35" wp14:editId="7AE65E33">
             <wp:extent cx="5612130" cy="864870"/>
@@ -426,11 +429,48 @@
       </w:hyperlink>
     </w:p>
     <w:p/>
-    <w:p/>
-    <w:p/>
-    <w:p/>
-    <w:p/>
-    <w:p/>
+    <w:p>
+      <w:r>
+        <w:rPr>
+          <w:noProof/>
+        </w:rPr>
+        <w:drawing>
+          <wp:inline distT="0" distB="0" distL="0" distR="0" wp14:anchorId="74A5E74A" wp14:editId="472F44E3">
+            <wp:extent cx="6135564" cy="1367624"/>
+            <wp:effectExtent l="0" t="0" r="0" b="4445"/>
+            <wp:docPr id="1421689482" name="Imagen 1" descr="Interfaz de usuario gráfica, Texto, Aplicación, Correo electrónico&#10;&#10;Descripción generada automáticamente"/>
+            <wp:cNvGraphicFramePr>
+              <a:graphicFrameLocks xmlns:a="http://schemas.openxmlformats.org/drawingml/2006/main" noChangeAspect="1"/>
+            </wp:cNvGraphicFramePr>
+            <a:graphic xmlns:a="http://schemas.openxmlformats.org/drawingml/2006/main">
+              <a:graphicData uri="http://schemas.openxmlformats.org/drawingml/2006/picture">
+                <pic:pic xmlns:pic="http://schemas.openxmlformats.org/drawingml/2006/picture">
+                  <pic:nvPicPr>
+                    <pic:cNvPr id="1421689482" name="Imagen 1" descr="Interfaz de usuario gráfica, Texto, Aplicación, Correo electrónico&#10;&#10;Descripción generada automáticamente"/>
+                    <pic:cNvPicPr/>
+                  </pic:nvPicPr>
+                  <pic:blipFill>
+                    <a:blip r:embed="rId11"/>
+                    <a:stretch>
+                      <a:fillRect/>
+                    </a:stretch>
+                  </pic:blipFill>
+                  <pic:spPr>
+                    <a:xfrm>
+                      <a:off x="0" y="0"/>
+                      <a:ext cx="6142013" cy="1369061"/>
+                    </a:xfrm>
+                    <a:prstGeom prst="rect">
+                      <a:avLst/>
+                    </a:prstGeom>
+                  </pic:spPr>
+                </pic:pic>
+              </a:graphicData>
+            </a:graphic>
+          </wp:inline>
+        </w:drawing>
+      </w:r>
+    </w:p>
     <w:p/>
     <w:p/>
     <w:p/>
@@ -542,8 +582,16 @@
                               <w:rPr>
                                 <w:lang w:val="en-US"/>
                               </w:rPr>
-                              <w:t xml:space="preserve"> apt-get install git -y</w:t>
-                            </w:r>
+                              <w:t xml:space="preserve"> apt-get install git -</w:t>
+                            </w:r>
+                            <w:proofErr w:type="gramStart"/>
+                            <w:r>
+                              <w:rPr>
+                                <w:lang w:val="en-US"/>
+                              </w:rPr>
+                              <w:t>y</w:t>
+                            </w:r>
+                            <w:proofErr w:type="gramEnd"/>
                           </w:p>
                           <w:p>
                             <w:pPr>
@@ -657,6 +705,7 @@
                               <w:t xml:space="preserve">git config --global </w:t>
                             </w:r>
                             <w:proofErr w:type="spellStart"/>
+                            <w:proofErr w:type="gramStart"/>
                             <w:r>
                               <w:rPr>
                                 <w:lang w:val="en-US"/>
@@ -664,6 +713,7 @@
                               <w:t>user.email</w:t>
                             </w:r>
                             <w:proofErr w:type="spellEnd"/>
+                            <w:proofErr w:type="gramEnd"/>
                             <w:r>
                               <w:rPr>
                                 <w:lang w:val="en-US"/>
@@ -685,6 +735,7 @@
                               <w:t xml:space="preserve">git config --global </w:t>
                             </w:r>
                             <w:proofErr w:type="spellStart"/>
+                            <w:proofErr w:type="gramStart"/>
                             <w:r>
                               <w:rPr>
                                 <w:lang w:val="en-US"/>
@@ -692,6 +743,7 @@
                               <w:t>alias.lg</w:t>
                             </w:r>
                             <w:proofErr w:type="spellEnd"/>
+                            <w:proofErr w:type="gramEnd"/>
                             <w:r>
                               <w:rPr>
                                 <w:lang w:val="en-US"/>
@@ -783,6 +835,7 @@
                               <w:t xml:space="preserve">git config --global </w:t>
                             </w:r>
                             <w:proofErr w:type="spellStart"/>
+                            <w:proofErr w:type="gramStart"/>
                             <w:r>
                               <w:rPr>
                                 <w:lang w:val="en-US"/>
@@ -790,6 +843,7 @@
                               <w:t>alias.s</w:t>
                             </w:r>
                             <w:proofErr w:type="spellEnd"/>
+                            <w:proofErr w:type="gramEnd"/>
                             <w:r>
                               <w:rPr>
                                 <w:lang w:val="en-US"/>
@@ -800,24 +854,10 @@
                           <w:p>
                             <w:pPr>
                               <w:spacing w:after="0" w:line="240" w:lineRule="auto"/>
-                              <w:rPr>
-                                <w:lang w:val="en-US"/>
-                              </w:rPr>
-                            </w:pPr>
-                            <w:r>
-                              <w:rPr>
-                                <w:lang w:val="en-US"/>
-                              </w:rPr>
-                              <w:t xml:space="preserve">git config --global </w:t>
-                            </w:r>
-                            <w:proofErr w:type="spellStart"/>
-                            <w:r>
-                              <w:rPr>
-                                <w:lang w:val="en-US"/>
-                              </w:rPr>
-                              <w:t>init.defaultBranch</w:t>
-                            </w:r>
-                            <w:proofErr w:type="spellEnd"/>
+                            </w:pPr>
+                            <w:r>
+                              <w:t>git config --global init.defaultBranch</w:t>
+                            </w:r>
                           </w:p>
                           <w:p>
                             <w:pPr>
@@ -838,29 +878,9 @@
                           <w:p>
                             <w:pPr>
                               <w:spacing w:after="0" w:line="240" w:lineRule="auto"/>
-                              <w:rPr>
-                                <w:lang w:val="en-US"/>
-                              </w:rPr>
-                            </w:pPr>
-                            <w:r>
-                              <w:rPr>
-                                <w:lang w:val="en-US"/>
-                              </w:rPr>
-                              <w:t xml:space="preserve">git </w:t>
-                            </w:r>
-                            <w:proofErr w:type="spellStart"/>
-                            <w:r>
-                              <w:rPr>
-                                <w:lang w:val="en-US"/>
-                              </w:rPr>
-                              <w:t>init</w:t>
-                            </w:r>
-                            <w:proofErr w:type="spellEnd"/>
-                            <w:r>
-                              <w:rPr>
-                                <w:lang w:val="en-US"/>
-                              </w:rPr>
-                              <w:t xml:space="preserve"> </w:t>
+                            </w:pPr>
+                            <w:r>
+                              <w:t xml:space="preserve">git init </w:t>
                             </w:r>
                           </w:p>
                           <w:p>
@@ -959,8 +979,16 @@
                         <w:rPr>
                           <w:lang w:val="en-US"/>
                         </w:rPr>
-                        <w:t xml:space="preserve"> apt-get install git -y</w:t>
-                      </w:r>
+                        <w:t xml:space="preserve"> apt-get install git -</w:t>
+                      </w:r>
+                      <w:proofErr w:type="gramStart"/>
+                      <w:r>
+                        <w:rPr>
+                          <w:lang w:val="en-US"/>
+                        </w:rPr>
+                        <w:t>y</w:t>
+                      </w:r>
+                      <w:proofErr w:type="gramEnd"/>
                     </w:p>
                     <w:p>
                       <w:pPr>
@@ -1074,6 +1102,7 @@
                         <w:t xml:space="preserve">git config --global </w:t>
                       </w:r>
                       <w:proofErr w:type="spellStart"/>
+                      <w:proofErr w:type="gramStart"/>
                       <w:r>
                         <w:rPr>
                           <w:lang w:val="en-US"/>
@@ -1081,6 +1110,7 @@
                         <w:t>user.email</w:t>
                       </w:r>
                       <w:proofErr w:type="spellEnd"/>
+                      <w:proofErr w:type="gramEnd"/>
                       <w:r>
                         <w:rPr>
                           <w:lang w:val="en-US"/>
@@ -1102,6 +1132,7 @@
                         <w:t xml:space="preserve">git config --global </w:t>
                       </w:r>
                       <w:proofErr w:type="spellStart"/>
+                      <w:proofErr w:type="gramStart"/>
                       <w:r>
                         <w:rPr>
                           <w:lang w:val="en-US"/>
@@ -1109,6 +1140,7 @@
                         <w:t>alias.lg</w:t>
                       </w:r>
                       <w:proofErr w:type="spellEnd"/>
+                      <w:proofErr w:type="gramEnd"/>
                       <w:r>
                         <w:rPr>
                           <w:lang w:val="en-US"/>
@@ -1200,6 +1232,7 @@
                         <w:t xml:space="preserve">git config --global </w:t>
                       </w:r>
                       <w:proofErr w:type="spellStart"/>
+                      <w:proofErr w:type="gramStart"/>
                       <w:r>
                         <w:rPr>
                           <w:lang w:val="en-US"/>
@@ -1207,6 +1240,7 @@
                         <w:t>alias.s</w:t>
                       </w:r>
                       <w:proofErr w:type="spellEnd"/>
+                      <w:proofErr w:type="gramEnd"/>
                       <w:r>
                         <w:rPr>
                           <w:lang w:val="en-US"/>
@@ -1217,24 +1251,10 @@
                     <w:p>
                       <w:pPr>
                         <w:spacing w:after="0" w:line="240" w:lineRule="auto"/>
-                        <w:rPr>
-                          <w:lang w:val="en-US"/>
-                        </w:rPr>
-                      </w:pPr>
-                      <w:r>
-                        <w:rPr>
-                          <w:lang w:val="en-US"/>
-                        </w:rPr>
-                        <w:t xml:space="preserve">git config --global </w:t>
-                      </w:r>
-                      <w:proofErr w:type="spellStart"/>
-                      <w:r>
-                        <w:rPr>
-                          <w:lang w:val="en-US"/>
-                        </w:rPr>
-                        <w:t>init.defaultBranch</w:t>
-                      </w:r>
-                      <w:proofErr w:type="spellEnd"/>
+                      </w:pPr>
+                      <w:r>
+                        <w:t>git config --global init.defaultBranch</w:t>
+                      </w:r>
                     </w:p>
                     <w:p>
                       <w:pPr>
@@ -1255,29 +1275,9 @@
                     <w:p>
                       <w:pPr>
                         <w:spacing w:after="0" w:line="240" w:lineRule="auto"/>
-                        <w:rPr>
-                          <w:lang w:val="en-US"/>
-                        </w:rPr>
-                      </w:pPr>
-                      <w:r>
-                        <w:rPr>
-                          <w:lang w:val="en-US"/>
-                        </w:rPr>
-                        <w:t xml:space="preserve">git </w:t>
-                      </w:r>
-                      <w:proofErr w:type="spellStart"/>
-                      <w:r>
-                        <w:rPr>
-                          <w:lang w:val="en-US"/>
-                        </w:rPr>
-                        <w:t>init</w:t>
-                      </w:r>
-                      <w:proofErr w:type="spellEnd"/>
-                      <w:r>
-                        <w:rPr>
-                          <w:lang w:val="en-US"/>
-                        </w:rPr>
-                        <w:t xml:space="preserve"> </w:t>
+                      </w:pPr>
+                      <w:r>
+                        <w:t xml:space="preserve">git init </w:t>
                       </w:r>
                     </w:p>
                     <w:p>
@@ -1343,7 +1343,7 @@
                     <pic:cNvPicPr/>
                   </pic:nvPicPr>
                   <pic:blipFill>
-                    <a:blip r:embed="rId11"/>
+                    <a:blip r:embed="rId12"/>
                     <a:stretch>
                       <a:fillRect/>
                     </a:stretch>
@@ -1578,6 +1578,7 @@
                               <w:t xml:space="preserve"> </w:t>
                             </w:r>
                             <w:proofErr w:type="spellStart"/>
+                            <w:proofErr w:type="gramStart"/>
                             <w:r>
                               <w:rPr>
                                 <w:lang w:val="en-US"/>
@@ -1599,18 +1600,20 @@
                               <w:t>duocuc.git</w:t>
                             </w:r>
                             <w:proofErr w:type="spellEnd"/>
-                          </w:p>
-                          <w:p>
-                            <w:pPr>
-                              <w:spacing w:after="0" w:line="240" w:lineRule="auto"/>
-                            </w:pPr>
-                            <w:proofErr w:type="spellStart"/>
-                            <w:r>
-                              <w:t>git</w:t>
-                            </w:r>
-                            <w:proofErr w:type="spellEnd"/>
-                            <w:r>
-                              <w:t xml:space="preserve"> remote -v</w:t>
+                            <w:proofErr w:type="gramEnd"/>
+                          </w:p>
+                          <w:p>
+                            <w:pPr>
+                              <w:spacing w:after="0" w:line="240" w:lineRule="auto"/>
+                              <w:rPr>
+                                <w:lang w:val="en-US"/>
+                              </w:rPr>
+                            </w:pPr>
+                            <w:r>
+                              <w:rPr>
+                                <w:lang w:val="en-US"/>
+                              </w:rPr>
+                              <w:t>git remote -v</w:t>
                             </w:r>
                           </w:p>
                           <w:p>
@@ -1677,6 +1680,7 @@
                               <w:t>/</w:t>
                             </w:r>
                             <w:proofErr w:type="spellStart"/>
+                            <w:proofErr w:type="gramStart"/>
                             <w:r>
                               <w:rPr>
                                 <w:lang w:val="en-US"/>
@@ -1684,6 +1688,7 @@
                               <w:t>pantor</w:t>
                             </w:r>
                             <w:proofErr w:type="spellEnd"/>
+                            <w:proofErr w:type="gramEnd"/>
                           </w:p>
                           <w:p>
                             <w:pPr>
@@ -1911,6 +1916,7 @@
                         <w:t xml:space="preserve"> </w:t>
                       </w:r>
                       <w:proofErr w:type="spellStart"/>
+                      <w:proofErr w:type="gramStart"/>
                       <w:r>
                         <w:rPr>
                           <w:lang w:val="en-US"/>
@@ -1932,18 +1938,20 @@
                         <w:t>duocuc.git</w:t>
                       </w:r>
                       <w:proofErr w:type="spellEnd"/>
-                    </w:p>
-                    <w:p>
-                      <w:pPr>
-                        <w:spacing w:after="0" w:line="240" w:lineRule="auto"/>
-                      </w:pPr>
-                      <w:proofErr w:type="spellStart"/>
-                      <w:r>
-                        <w:t>git</w:t>
-                      </w:r>
-                      <w:proofErr w:type="spellEnd"/>
-                      <w:r>
-                        <w:t xml:space="preserve"> remote -v</w:t>
+                      <w:proofErr w:type="gramEnd"/>
+                    </w:p>
+                    <w:p>
+                      <w:pPr>
+                        <w:spacing w:after="0" w:line="240" w:lineRule="auto"/>
+                        <w:rPr>
+                          <w:lang w:val="en-US"/>
+                        </w:rPr>
+                      </w:pPr>
+                      <w:r>
+                        <w:rPr>
+                          <w:lang w:val="en-US"/>
+                        </w:rPr>
+                        <w:t>git remote -v</w:t>
                       </w:r>
                     </w:p>
                     <w:p>
@@ -2010,6 +2018,7 @@
                         <w:t>/</w:t>
                       </w:r>
                       <w:proofErr w:type="spellStart"/>
+                      <w:proofErr w:type="gramStart"/>
                       <w:r>
                         <w:rPr>
                           <w:lang w:val="en-US"/>
@@ -2017,6 +2026,7 @@
                         <w:t>pantor</w:t>
                       </w:r>
                       <w:proofErr w:type="spellEnd"/>
+                      <w:proofErr w:type="gramEnd"/>
                     </w:p>
                     <w:p>
                       <w:pPr>
@@ -2117,7 +2127,7 @@
                     <pic:cNvPicPr/>
                   </pic:nvPicPr>
                   <pic:blipFill>
-                    <a:blip r:embed="rId12"/>
+                    <a:blip r:embed="rId13"/>
                     <a:stretch>
                       <a:fillRect/>
                     </a:stretch>
@@ -2206,7 +2216,21 @@
                               <w:rPr>
                                 <w:lang w:val="en-US"/>
                               </w:rPr>
-                              <w:t>pantor@ip-172-31-82-242:~/repos$ git clone https://github.com/peantorduoc/duocuc.git</w:t>
+                              <w:t>pantor@ip-172-31-82-</w:t>
+                            </w:r>
+                            <w:proofErr w:type="gramStart"/>
+                            <w:r>
+                              <w:rPr>
+                                <w:lang w:val="en-US"/>
+                              </w:rPr>
+                              <w:t>242:~</w:t>
+                            </w:r>
+                            <w:proofErr w:type="gramEnd"/>
+                            <w:r>
+                              <w:rPr>
+                                <w:lang w:val="en-US"/>
+                              </w:rPr>
+                              <w:t>/repos$ git clone https://github.com/peantorduoc/duocuc.git</w:t>
                             </w:r>
                           </w:p>
                           <w:p>
@@ -2350,7 +2374,21 @@
                               <w:rPr>
                                 <w:lang w:val="en-US"/>
                               </w:rPr>
-                              <w:t>ubuntu@ip-172-31-82-242:~/repos$ ls -</w:t>
+                              <w:t>ubuntu@ip-172-31-82-</w:t>
+                            </w:r>
+                            <w:proofErr w:type="gramStart"/>
+                            <w:r>
+                              <w:rPr>
+                                <w:lang w:val="en-US"/>
+                              </w:rPr>
+                              <w:t>242:~</w:t>
+                            </w:r>
+                            <w:proofErr w:type="gramEnd"/>
+                            <w:r>
+                              <w:rPr>
+                                <w:lang w:val="en-US"/>
+                              </w:rPr>
+                              <w:t>/repos$ ls -</w:t>
                             </w:r>
                             <w:proofErr w:type="spellStart"/>
                             <w:r>
@@ -2811,6 +2849,7 @@
                                 <w:lang w:val="en-US"/>
                               </w:rPr>
                             </w:pPr>
+                            <w:proofErr w:type="gramStart"/>
                             <w:r>
                               <w:rPr>
                                 <w:lang w:val="en-US"/>
@@ -2818,6 +2857,7 @@
                               <w:t>./</w:t>
                             </w:r>
                             <w:proofErr w:type="spellStart"/>
+                            <w:proofErr w:type="gramEnd"/>
                             <w:r>
                               <w:rPr>
                                 <w:lang w:val="en-US"/>
@@ -2935,7 +2975,21 @@
                         <w:rPr>
                           <w:lang w:val="en-US"/>
                         </w:rPr>
-                        <w:t>pantor@ip-172-31-82-242:~/repos$ git clone https://github.com/peantorduoc/duocuc.git</w:t>
+                        <w:t>pantor@ip-172-31-82-</w:t>
+                      </w:r>
+                      <w:proofErr w:type="gramStart"/>
+                      <w:r>
+                        <w:rPr>
+                          <w:lang w:val="en-US"/>
+                        </w:rPr>
+                        <w:t>242:~</w:t>
+                      </w:r>
+                      <w:proofErr w:type="gramEnd"/>
+                      <w:r>
+                        <w:rPr>
+                          <w:lang w:val="en-US"/>
+                        </w:rPr>
+                        <w:t>/repos$ git clone https://github.com/peantorduoc/duocuc.git</w:t>
                       </w:r>
                     </w:p>
                     <w:p>
@@ -3079,7 +3133,21 @@
                         <w:rPr>
                           <w:lang w:val="en-US"/>
                         </w:rPr>
-                        <w:t>ubuntu@ip-172-31-82-242:~/repos$ ls -</w:t>
+                        <w:t>ubuntu@ip-172-31-82-</w:t>
+                      </w:r>
+                      <w:proofErr w:type="gramStart"/>
+                      <w:r>
+                        <w:rPr>
+                          <w:lang w:val="en-US"/>
+                        </w:rPr>
+                        <w:t>242:~</w:t>
+                      </w:r>
+                      <w:proofErr w:type="gramEnd"/>
+                      <w:r>
+                        <w:rPr>
+                          <w:lang w:val="en-US"/>
+                        </w:rPr>
+                        <w:t>/repos$ ls -</w:t>
                       </w:r>
                       <w:proofErr w:type="spellStart"/>
                       <w:r>
@@ -3540,6 +3608,7 @@
                           <w:lang w:val="en-US"/>
                         </w:rPr>
                       </w:pPr>
+                      <w:proofErr w:type="gramStart"/>
                       <w:r>
                         <w:rPr>
                           <w:lang w:val="en-US"/>
@@ -3547,6 +3616,7 @@
                         <w:t>./</w:t>
                       </w:r>
                       <w:proofErr w:type="spellStart"/>
+                      <w:proofErr w:type="gramEnd"/>
                       <w:r>
                         <w:rPr>
                           <w:lang w:val="en-US"/>
@@ -3726,8 +3796,19 @@
                                 <w:szCs w:val="20"/>
                                 <w:lang w:val="en-US"/>
                               </w:rPr>
-                              <w:t xml:space="preserve"> apt-get update</w:t>
-                            </w:r>
+                              <w:t xml:space="preserve"> apt-get </w:t>
+                            </w:r>
+                            <w:proofErr w:type="gramStart"/>
+                            <w:r>
+                              <w:rPr>
+                                <w:rFonts w:ascii="Consolas" w:hAnsi="Consolas"/>
+                                <w:sz w:val="20"/>
+                                <w:szCs w:val="20"/>
+                                <w:lang w:val="en-US"/>
+                              </w:rPr>
+                              <w:t>update</w:t>
+                            </w:r>
+                            <w:proofErr w:type="gramEnd"/>
                           </w:p>
                           <w:p>
                             <w:pPr>
@@ -3760,6 +3841,7 @@
                               <w:t xml:space="preserve"> apt-get install ca-certificates curl </w:t>
                             </w:r>
                             <w:proofErr w:type="spellStart"/>
+                            <w:proofErr w:type="gramStart"/>
                             <w:r>
                               <w:rPr>
                                 <w:rFonts w:ascii="Consolas" w:hAnsi="Consolas"/>
@@ -3770,6 +3852,7 @@
                               <w:t>gnupg</w:t>
                             </w:r>
                             <w:proofErr w:type="spellEnd"/>
+                            <w:proofErr w:type="gramEnd"/>
                           </w:p>
                           <w:p>
                             <w:pPr>
@@ -3819,8 +3902,19 @@
                                 <w:szCs w:val="20"/>
                                 <w:lang w:val="en-US"/>
                               </w:rPr>
-                              <w:t>/apt/keyrings</w:t>
-                            </w:r>
+                              <w:t>/apt/</w:t>
+                            </w:r>
+                            <w:proofErr w:type="gramStart"/>
+                            <w:r>
+                              <w:rPr>
+                                <w:rFonts w:ascii="Consolas" w:hAnsi="Consolas"/>
+                                <w:sz w:val="20"/>
+                                <w:szCs w:val="20"/>
+                                <w:lang w:val="en-US"/>
+                              </w:rPr>
+                              <w:t>keyrings</w:t>
+                            </w:r>
+                            <w:proofErr w:type="gramEnd"/>
                           </w:p>
                           <w:p>
                             <w:pPr>
@@ -4092,7 +4186,27 @@
                                 <w:szCs w:val="20"/>
                                 <w:lang w:val="en-US"/>
                               </w:rPr>
-                              <w:t xml:space="preserve">  "deb [arch="$(</w:t>
+                              <w:t xml:space="preserve">  "</w:t>
+                            </w:r>
+                            <w:proofErr w:type="gramStart"/>
+                            <w:r>
+                              <w:rPr>
+                                <w:rFonts w:ascii="Consolas" w:hAnsi="Consolas"/>
+                                <w:sz w:val="20"/>
+                                <w:szCs w:val="20"/>
+                                <w:lang w:val="en-US"/>
+                              </w:rPr>
+                              <w:t>deb</w:t>
+                            </w:r>
+                            <w:proofErr w:type="gramEnd"/>
+                            <w:r>
+                              <w:rPr>
+                                <w:rFonts w:ascii="Consolas" w:hAnsi="Consolas"/>
+                                <w:sz w:val="20"/>
+                                <w:szCs w:val="20"/>
+                                <w:lang w:val="en-US"/>
+                              </w:rPr>
+                              <w:t xml:space="preserve"> [arch="$(</w:t>
                             </w:r>
                             <w:proofErr w:type="spellStart"/>
                             <w:r>
@@ -4372,8 +4486,19 @@
                                 <w:szCs w:val="20"/>
                                 <w:lang w:val="en-US"/>
                               </w:rPr>
-                              <w:t xml:space="preserve"> apt-get update</w:t>
-                            </w:r>
+                              <w:t xml:space="preserve"> apt-get </w:t>
+                            </w:r>
+                            <w:proofErr w:type="gramStart"/>
+                            <w:r>
+                              <w:rPr>
+                                <w:rFonts w:ascii="Consolas" w:hAnsi="Consolas"/>
+                                <w:sz w:val="20"/>
+                                <w:szCs w:val="20"/>
+                                <w:lang w:val="en-US"/>
+                              </w:rPr>
+                              <w:t>update</w:t>
+                            </w:r>
+                            <w:proofErr w:type="gramEnd"/>
                           </w:p>
                           <w:p>
                             <w:pPr>
@@ -4472,8 +4597,19 @@
                                 <w:szCs w:val="20"/>
                                 <w:lang w:val="en-US"/>
                               </w:rPr>
-                              <w:t>-plugin docker-compose-plugin</w:t>
-                            </w:r>
+                              <w:t>-plugin docker-compose-</w:t>
+                            </w:r>
+                            <w:proofErr w:type="gramStart"/>
+                            <w:r>
+                              <w:rPr>
+                                <w:rFonts w:ascii="Consolas" w:hAnsi="Consolas"/>
+                                <w:sz w:val="20"/>
+                                <w:szCs w:val="20"/>
+                                <w:lang w:val="en-US"/>
+                              </w:rPr>
+                              <w:t>plugin</w:t>
+                            </w:r>
+                            <w:proofErr w:type="gramEnd"/>
                           </w:p>
                           <w:p>
                             <w:pPr>
@@ -4512,8 +4648,19 @@
                                 <w:szCs w:val="20"/>
                                 <w:lang w:val="en-US"/>
                               </w:rPr>
-                              <w:t xml:space="preserve"> docker run hello-world</w:t>
-                            </w:r>
+                              <w:t xml:space="preserve"> docker run hello-</w:t>
+                            </w:r>
+                            <w:proofErr w:type="gramStart"/>
+                            <w:r>
+                              <w:rPr>
+                                <w:rFonts w:ascii="Consolas" w:hAnsi="Consolas"/>
+                                <w:sz w:val="20"/>
+                                <w:szCs w:val="20"/>
+                                <w:lang w:val="en-US"/>
+                              </w:rPr>
+                              <w:t>world</w:t>
+                            </w:r>
+                            <w:proofErr w:type="gramEnd"/>
                           </w:p>
                           <w:p>
                             <w:pPr>
@@ -4542,9 +4689,20 @@
                                 <w:szCs w:val="20"/>
                                 <w:lang w:val="en-US"/>
                               </w:rPr>
-                              <w:t>hello-world:latest</w:t>
-                            </w:r>
-                            <w:proofErr w:type="spellEnd"/>
+                              <w:t>hello-</w:t>
+                            </w:r>
+                            <w:proofErr w:type="gramStart"/>
+                            <w:r>
+                              <w:rPr>
+                                <w:rFonts w:ascii="Consolas" w:hAnsi="Consolas"/>
+                                <w:sz w:val="20"/>
+                                <w:szCs w:val="20"/>
+                                <w:lang w:val="en-US"/>
+                              </w:rPr>
+                              <w:t>world:latest</w:t>
+                            </w:r>
+                            <w:proofErr w:type="spellEnd"/>
+                            <w:proofErr w:type="gramEnd"/>
                             <w:r>
                               <w:rPr>
                                 <w:rFonts w:ascii="Consolas" w:hAnsi="Consolas"/>
@@ -4572,8 +4730,19 @@
                                 <w:szCs w:val="20"/>
                                 <w:lang w:val="en-US"/>
                               </w:rPr>
-                              <w:t>latest: Pulling from library/hello-world</w:t>
-                            </w:r>
+                              <w:t>latest: Pulling from library/hello-</w:t>
+                            </w:r>
+                            <w:proofErr w:type="gramStart"/>
+                            <w:r>
+                              <w:rPr>
+                                <w:rFonts w:ascii="Consolas" w:hAnsi="Consolas"/>
+                                <w:sz w:val="20"/>
+                                <w:szCs w:val="20"/>
+                                <w:lang w:val="en-US"/>
+                              </w:rPr>
+                              <w:t>world</w:t>
+                            </w:r>
+                            <w:proofErr w:type="gramEnd"/>
                           </w:p>
                           <w:p>
                             <w:pPr>
@@ -4666,9 +4835,20 @@
                                 <w:szCs w:val="20"/>
                                 <w:lang w:val="en-US"/>
                               </w:rPr>
-                              <w:t>hello-world:latest</w:t>
-                            </w:r>
-                            <w:proofErr w:type="spellEnd"/>
+                              <w:t>hello-</w:t>
+                            </w:r>
+                            <w:proofErr w:type="gramStart"/>
+                            <w:r>
+                              <w:rPr>
+                                <w:rFonts w:ascii="Consolas" w:hAnsi="Consolas"/>
+                                <w:sz w:val="20"/>
+                                <w:szCs w:val="20"/>
+                                <w:lang w:val="en-US"/>
+                              </w:rPr>
+                              <w:t>world:latest</w:t>
+                            </w:r>
+                            <w:proofErr w:type="spellEnd"/>
+                            <w:proofErr w:type="gramEnd"/>
                           </w:p>
                           <w:p>
                             <w:pPr>
@@ -4940,8 +5120,19 @@
                                 <w:szCs w:val="20"/>
                                 <w:lang w:val="en-US"/>
                               </w:rPr>
-                              <w:t xml:space="preserve"> $ docker run -it ubuntu bash</w:t>
-                            </w:r>
+                              <w:t xml:space="preserve"> $ docker run -it ubuntu </w:t>
+                            </w:r>
+                            <w:proofErr w:type="gramStart"/>
+                            <w:r>
+                              <w:rPr>
+                                <w:rFonts w:ascii="Consolas" w:hAnsi="Consolas"/>
+                                <w:sz w:val="20"/>
+                                <w:szCs w:val="20"/>
+                                <w:lang w:val="en-US"/>
+                              </w:rPr>
+                              <w:t>bash</w:t>
+                            </w:r>
+                            <w:proofErr w:type="gramEnd"/>
                           </w:p>
                           <w:p>
                             <w:pPr>
@@ -5154,9 +5345,20 @@
                                 <w:szCs w:val="20"/>
                                 <w:lang w:val="en-US"/>
                               </w:rPr>
-                              <w:t>kind_beaver</w:t>
-                            </w:r>
-                            <w:proofErr w:type="spellEnd"/>
+                              <w:t>kind_</w:t>
+                            </w:r>
+                            <w:proofErr w:type="gramStart"/>
+                            <w:r>
+                              <w:rPr>
+                                <w:rFonts w:ascii="Consolas" w:hAnsi="Consolas"/>
+                                <w:sz w:val="20"/>
+                                <w:szCs w:val="20"/>
+                                <w:lang w:val="en-US"/>
+                              </w:rPr>
+                              <w:t>beaver</w:t>
+                            </w:r>
+                            <w:proofErr w:type="spellEnd"/>
+                            <w:proofErr w:type="gramEnd"/>
                           </w:p>
                         </w:txbxContent>
                       </wps:txbx>
@@ -5177,7 +5379,7 @@
           </mc:Choice>
           <mc:Fallback>
             <w:pict>
-              <v:shape w14:anchorId="4B2B4E02" id="_x0000_s1029" type="#_x0000_t202" style="position:absolute;margin-left:-38.1pt;margin-top:68.1pt;width:526.5pt;height:581.6pt;z-index:-251646976;visibility:visible;mso-wrap-style:square;mso-width-percent:0;mso-height-percent:0;mso-wrap-distance-left:9pt;mso-wrap-distance-top:3.6pt;mso-wrap-distance-right:9pt;mso-wrap-distance-bottom:3.6pt;mso-position-horizontal:absolute;mso-position-horizontal-relative:margin;mso-position-vertical:absolute;mso-position-vertical-relative:text;mso-width-percent:0;mso-height-percent:0;mso-width-relative:margin;mso-height-relative:margin;v-text-anchor:top" o:gfxdata="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" fillcolor="#d8d8d8 [2732]" stroked="f">
+              <v:shape w14:anchorId="4B2B4E02" id="_x0000_s1029" type="#_x0000_t202" style="position:absolute;margin-left:-38.1pt;margin-top:68.1pt;width:526.5pt;height:581.6pt;z-index:-251646976;visibility:visible;mso-wrap-style:square;mso-width-percent:0;mso-height-percent:0;mso-wrap-distance-left:9pt;mso-wrap-distance-top:3.6pt;mso-wrap-distance-right:9pt;mso-wrap-distance-bottom:3.6pt;mso-position-horizontal:absolute;mso-position-horizontal-relative:margin;mso-position-vertical:absolute;mso-position-vertical-relative:text;mso-width-percent:0;mso-height-percent:0;mso-width-relative:margin;mso-height-relative:margin;v-text-anchor:top" o:gfxdata="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" fillcolor="#d8d8d8 [2732]" stroked="f">
                 <v:textbox>
                   <w:txbxContent>
                     <w:p>
@@ -5208,8 +5410,19 @@
                           <w:szCs w:val="20"/>
                           <w:lang w:val="en-US"/>
                         </w:rPr>
-                        <w:t xml:space="preserve"> apt-get update</w:t>
-                      </w:r>
+                        <w:t xml:space="preserve"> apt-get </w:t>
+                      </w:r>
+                      <w:proofErr w:type="gramStart"/>
+                      <w:r>
+                        <w:rPr>
+                          <w:rFonts w:ascii="Consolas" w:hAnsi="Consolas"/>
+                          <w:sz w:val="20"/>
+                          <w:szCs w:val="20"/>
+                          <w:lang w:val="en-US"/>
+                        </w:rPr>
+                        <w:t>update</w:t>
+                      </w:r>
+                      <w:proofErr w:type="gramEnd"/>
                     </w:p>
                     <w:p>
                       <w:pPr>
@@ -5242,6 +5455,7 @@
                         <w:t xml:space="preserve"> apt-get install ca-certificates curl </w:t>
                       </w:r>
                       <w:proofErr w:type="spellStart"/>
+                      <w:proofErr w:type="gramStart"/>
                       <w:r>
                         <w:rPr>
                           <w:rFonts w:ascii="Consolas" w:hAnsi="Consolas"/>
@@ -5252,6 +5466,7 @@
                         <w:t>gnupg</w:t>
                       </w:r>
                       <w:proofErr w:type="spellEnd"/>
+                      <w:proofErr w:type="gramEnd"/>
                     </w:p>
                     <w:p>
                       <w:pPr>
@@ -5301,8 +5516,19 @@
                           <w:szCs w:val="20"/>
                           <w:lang w:val="en-US"/>
                         </w:rPr>
-                        <w:t>/apt/keyrings</w:t>
-                      </w:r>
+                        <w:t>/apt/</w:t>
+                      </w:r>
+                      <w:proofErr w:type="gramStart"/>
+                      <w:r>
+                        <w:rPr>
+                          <w:rFonts w:ascii="Consolas" w:hAnsi="Consolas"/>
+                          <w:sz w:val="20"/>
+                          <w:szCs w:val="20"/>
+                          <w:lang w:val="en-US"/>
+                        </w:rPr>
+                        <w:t>keyrings</w:t>
+                      </w:r>
+                      <w:proofErr w:type="gramEnd"/>
                     </w:p>
                     <w:p>
                       <w:pPr>
@@ -5574,7 +5800,27 @@
                           <w:szCs w:val="20"/>
                           <w:lang w:val="en-US"/>
                         </w:rPr>
-                        <w:t xml:space="preserve">  "deb [arch="$(</w:t>
+                        <w:t xml:space="preserve">  "</w:t>
+                      </w:r>
+                      <w:proofErr w:type="gramStart"/>
+                      <w:r>
+                        <w:rPr>
+                          <w:rFonts w:ascii="Consolas" w:hAnsi="Consolas"/>
+                          <w:sz w:val="20"/>
+                          <w:szCs w:val="20"/>
+                          <w:lang w:val="en-US"/>
+                        </w:rPr>
+                        <w:t>deb</w:t>
+                      </w:r>
+                      <w:proofErr w:type="gramEnd"/>
+                      <w:r>
+                        <w:rPr>
+                          <w:rFonts w:ascii="Consolas" w:hAnsi="Consolas"/>
+                          <w:sz w:val="20"/>
+                          <w:szCs w:val="20"/>
+                          <w:lang w:val="en-US"/>
+                        </w:rPr>
+                        <w:t xml:space="preserve"> [arch="$(</w:t>
                       </w:r>
                       <w:proofErr w:type="spellStart"/>
                       <w:r>
@@ -5854,8 +6100,19 @@
                           <w:szCs w:val="20"/>
                           <w:lang w:val="en-US"/>
                         </w:rPr>
-                        <w:t xml:space="preserve"> apt-get update</w:t>
-                      </w:r>
+                        <w:t xml:space="preserve"> apt-get </w:t>
+                      </w:r>
+                      <w:proofErr w:type="gramStart"/>
+                      <w:r>
+                        <w:rPr>
+                          <w:rFonts w:ascii="Consolas" w:hAnsi="Consolas"/>
+                          <w:sz w:val="20"/>
+                          <w:szCs w:val="20"/>
+                          <w:lang w:val="en-US"/>
+                        </w:rPr>
+                        <w:t>update</w:t>
+                      </w:r>
+                      <w:proofErr w:type="gramEnd"/>
                     </w:p>
                     <w:p>
                       <w:pPr>
@@ -5954,8 +6211,19 @@
                           <w:szCs w:val="20"/>
                           <w:lang w:val="en-US"/>
                         </w:rPr>
-                        <w:t>-plugin docker-compose-plugin</w:t>
-                      </w:r>
+                        <w:t>-plugin docker-compose-</w:t>
+                      </w:r>
+                      <w:proofErr w:type="gramStart"/>
+                      <w:r>
+                        <w:rPr>
+                          <w:rFonts w:ascii="Consolas" w:hAnsi="Consolas"/>
+                          <w:sz w:val="20"/>
+                          <w:szCs w:val="20"/>
+                          <w:lang w:val="en-US"/>
+                        </w:rPr>
+                        <w:t>plugin</w:t>
+                      </w:r>
+                      <w:proofErr w:type="gramEnd"/>
                     </w:p>
                     <w:p>
                       <w:pPr>
@@ -5994,8 +6262,19 @@
                           <w:szCs w:val="20"/>
                           <w:lang w:val="en-US"/>
                         </w:rPr>
-                        <w:t xml:space="preserve"> docker run hello-world</w:t>
-                      </w:r>
+                        <w:t xml:space="preserve"> docker run hello-</w:t>
+                      </w:r>
+                      <w:proofErr w:type="gramStart"/>
+                      <w:r>
+                        <w:rPr>
+                          <w:rFonts w:ascii="Consolas" w:hAnsi="Consolas"/>
+                          <w:sz w:val="20"/>
+                          <w:szCs w:val="20"/>
+                          <w:lang w:val="en-US"/>
+                        </w:rPr>
+                        <w:t>world</w:t>
+                      </w:r>
+                      <w:proofErr w:type="gramEnd"/>
                     </w:p>
                     <w:p>
                       <w:pPr>
@@ -6024,9 +6303,20 @@
                           <w:szCs w:val="20"/>
                           <w:lang w:val="en-US"/>
                         </w:rPr>
-                        <w:t>hello-world:latest</w:t>
-                      </w:r>
-                      <w:proofErr w:type="spellEnd"/>
+                        <w:t>hello-</w:t>
+                      </w:r>
+                      <w:proofErr w:type="gramStart"/>
+                      <w:r>
+                        <w:rPr>
+                          <w:rFonts w:ascii="Consolas" w:hAnsi="Consolas"/>
+                          <w:sz w:val="20"/>
+                          <w:szCs w:val="20"/>
+                          <w:lang w:val="en-US"/>
+                        </w:rPr>
+                        <w:t>world:latest</w:t>
+                      </w:r>
+                      <w:proofErr w:type="spellEnd"/>
+                      <w:proofErr w:type="gramEnd"/>
                       <w:r>
                         <w:rPr>
                           <w:rFonts w:ascii="Consolas" w:hAnsi="Consolas"/>
@@ -6054,8 +6344,19 @@
                           <w:szCs w:val="20"/>
                           <w:lang w:val="en-US"/>
                         </w:rPr>
-                        <w:t>latest: Pulling from library/hello-world</w:t>
-                      </w:r>
+                        <w:t>latest: Pulling from library/hello-</w:t>
+                      </w:r>
+                      <w:proofErr w:type="gramStart"/>
+                      <w:r>
+                        <w:rPr>
+                          <w:rFonts w:ascii="Consolas" w:hAnsi="Consolas"/>
+                          <w:sz w:val="20"/>
+                          <w:szCs w:val="20"/>
+                          <w:lang w:val="en-US"/>
+                        </w:rPr>
+                        <w:t>world</w:t>
+                      </w:r>
+                      <w:proofErr w:type="gramEnd"/>
                     </w:p>
                     <w:p>
                       <w:pPr>
@@ -6148,9 +6449,20 @@
                           <w:szCs w:val="20"/>
                           <w:lang w:val="en-US"/>
                         </w:rPr>
-                        <w:t>hello-world:latest</w:t>
-                      </w:r>
-                      <w:proofErr w:type="spellEnd"/>
+                        <w:t>hello-</w:t>
+                      </w:r>
+                      <w:proofErr w:type="gramStart"/>
+                      <w:r>
+                        <w:rPr>
+                          <w:rFonts w:ascii="Consolas" w:hAnsi="Consolas"/>
+                          <w:sz w:val="20"/>
+                          <w:szCs w:val="20"/>
+                          <w:lang w:val="en-US"/>
+                        </w:rPr>
+                        <w:t>world:latest</w:t>
+                      </w:r>
+                      <w:proofErr w:type="spellEnd"/>
+                      <w:proofErr w:type="gramEnd"/>
                     </w:p>
                     <w:p>
                       <w:pPr>
@@ -6422,8 +6734,19 @@
                           <w:szCs w:val="20"/>
                           <w:lang w:val="en-US"/>
                         </w:rPr>
-                        <w:t xml:space="preserve"> $ docker run -it ubuntu bash</w:t>
-                      </w:r>
+                        <w:t xml:space="preserve"> $ docker run -it ubuntu </w:t>
+                      </w:r>
+                      <w:proofErr w:type="gramStart"/>
+                      <w:r>
+                        <w:rPr>
+                          <w:rFonts w:ascii="Consolas" w:hAnsi="Consolas"/>
+                          <w:sz w:val="20"/>
+                          <w:szCs w:val="20"/>
+                          <w:lang w:val="en-US"/>
+                        </w:rPr>
+                        <w:t>bash</w:t>
+                      </w:r>
+                      <w:proofErr w:type="gramEnd"/>
                     </w:p>
                     <w:p>
                       <w:pPr>
@@ -6636,9 +6959,20 @@
                           <w:szCs w:val="20"/>
                           <w:lang w:val="en-US"/>
                         </w:rPr>
-                        <w:t>kind_beaver</w:t>
-                      </w:r>
-                      <w:proofErr w:type="spellEnd"/>
+                        <w:t>kind_</w:t>
+                      </w:r>
+                      <w:proofErr w:type="gramStart"/>
+                      <w:r>
+                        <w:rPr>
+                          <w:rFonts w:ascii="Consolas" w:hAnsi="Consolas"/>
+                          <w:sz w:val="20"/>
+                          <w:szCs w:val="20"/>
+                          <w:lang w:val="en-US"/>
+                        </w:rPr>
+                        <w:t>beaver</w:t>
+                      </w:r>
+                      <w:proofErr w:type="spellEnd"/>
+                      <w:proofErr w:type="gramEnd"/>
                     </w:p>
                   </w:txbxContent>
                 </v:textbox>
@@ -6739,8 +7073,16 @@
                               <w:rPr>
                                 <w:lang w:val="en-US"/>
                               </w:rPr>
-                              <w:t xml:space="preserve"> apt install docker-compose</w:t>
-                            </w:r>
+                              <w:t xml:space="preserve"> apt install docker-</w:t>
+                            </w:r>
+                            <w:proofErr w:type="gramStart"/>
+                            <w:r>
+                              <w:rPr>
+                                <w:lang w:val="en-US"/>
+                              </w:rPr>
+                              <w:t>compose</w:t>
+                            </w:r>
+                            <w:proofErr w:type="gramEnd"/>
                           </w:p>
                           <w:p>
                             <w:pPr>
@@ -6767,8 +7109,16 @@
                               <w:rPr>
                                 <w:lang w:val="en-US"/>
                               </w:rPr>
-                              <w:t xml:space="preserve"> docker-compose up -d</w:t>
-                            </w:r>
+                              <w:t xml:space="preserve"> docker-compose up -</w:t>
+                            </w:r>
+                            <w:proofErr w:type="gramStart"/>
+                            <w:r>
+                              <w:rPr>
+                                <w:lang w:val="en-US"/>
+                              </w:rPr>
+                              <w:t>d</w:t>
+                            </w:r>
+                            <w:proofErr w:type="gramEnd"/>
                           </w:p>
                           <w:p>
                             <w:pPr>
@@ -6877,11 +7227,19 @@
                               <w:t>tcp</w:t>
                             </w:r>
                             <w:proofErr w:type="spellEnd"/>
-                            <w:r>
-                              <w:rPr>
-                                <w:lang w:val="en-US"/>
-                              </w:rPr>
-                              <w:t>, :::8000-&gt;80/</w:t>
+                            <w:proofErr w:type="gramStart"/>
+                            <w:r>
+                              <w:rPr>
+                                <w:lang w:val="en-US"/>
+                              </w:rPr>
+                              <w:t>, :</w:t>
+                            </w:r>
+                            <w:proofErr w:type="gramEnd"/>
+                            <w:r>
+                              <w:rPr>
+                                <w:lang w:val="en-US"/>
+                              </w:rPr>
+                              <w:t>::8000-&gt;80/</w:t>
                             </w:r>
                             <w:proofErr w:type="spellStart"/>
                             <w:r>
@@ -6909,7 +7267,21 @@
                               <w:rPr>
                                 <w:lang w:val="en-US"/>
                               </w:rPr>
-                              <w:t xml:space="preserve">d3c3db710d23   hello-world   "/hello"                 27 minutes ago   Exited (0) 27 minutes ago         </w:t>
+                              <w:t xml:space="preserve">d3c3db710d23   hello-world   "/hello"                 27 minutes ago   Exited (0) 27 minutes </w:t>
+                            </w:r>
+                            <w:proofErr w:type="gramStart"/>
+                            <w:r>
+                              <w:rPr>
+                                <w:lang w:val="en-US"/>
+                              </w:rPr>
+                              <w:t>ago</w:t>
+                            </w:r>
+                            <w:proofErr w:type="gramEnd"/>
+                            <w:r>
+                              <w:rPr>
+                                <w:lang w:val="en-US"/>
+                              </w:rPr>
+                              <w:t xml:space="preserve">         </w:t>
                             </w:r>
                           </w:p>
                           <w:p>
@@ -6989,22 +7361,36 @@
                               <w:rPr>
                                 <w:lang w:val="en-US"/>
                               </w:rPr>
-                              <w:t xml:space="preserve"> &gt;&gt; docker stop webserver </w:t>
-                            </w:r>
-                          </w:p>
-                          <w:p>
-                            <w:pPr>
-                              <w:spacing w:after="0" w:line="240" w:lineRule="auto"/>
-                              <w:rPr>
-                                <w:lang w:val="en-US"/>
-                              </w:rPr>
-                            </w:pPr>
+                              <w:t xml:space="preserve"> &gt;&gt; docker stop </w:t>
+                            </w:r>
+                            <w:proofErr w:type="gramStart"/>
                             <w:r>
                               <w:rPr>
                                 <w:lang w:val="en-US"/>
                               </w:rPr>
                               <w:t>webserver</w:t>
                             </w:r>
+                            <w:proofErr w:type="gramEnd"/>
+                            <w:r>
+                              <w:rPr>
+                                <w:lang w:val="en-US"/>
+                              </w:rPr>
+                              <w:t xml:space="preserve"> </w:t>
+                            </w:r>
+                          </w:p>
+                          <w:p>
+                            <w:pPr>
+                              <w:spacing w:after="0" w:line="240" w:lineRule="auto"/>
+                              <w:rPr>
+                                <w:lang w:val="en-US"/>
+                              </w:rPr>
+                            </w:pPr>
+                            <w:r>
+                              <w:rPr>
+                                <w:lang w:val="en-US"/>
+                              </w:rPr>
+                              <w:t>webserver</w:t>
+                            </w:r>
                           </w:p>
                           <w:p>
                             <w:pPr>
@@ -7095,7 +7481,21 @@
                               <w:rPr>
                                 <w:lang w:val="en-US"/>
                               </w:rPr>
-                              <w:t>.…"   2 hours ago   Exited (0) 7 seconds ago             webserver</w:t>
+                              <w:t xml:space="preserve">.…"   2 hours </w:t>
+                            </w:r>
+                            <w:proofErr w:type="gramStart"/>
+                            <w:r>
+                              <w:rPr>
+                                <w:lang w:val="en-US"/>
+                              </w:rPr>
+                              <w:t>ago</w:t>
+                            </w:r>
+                            <w:proofErr w:type="gramEnd"/>
+                            <w:r>
+                              <w:rPr>
+                                <w:lang w:val="en-US"/>
+                              </w:rPr>
+                              <w:t xml:space="preserve">   Exited (0) 7 seconds ago             webserver</w:t>
                             </w:r>
                           </w:p>
                           <w:p>
@@ -7183,22 +7583,36 @@
                               <w:rPr>
                                 <w:lang w:val="en-US"/>
                               </w:rPr>
-                              <w:t xml:space="preserve"> &gt;&gt; docker start webserver </w:t>
-                            </w:r>
-                          </w:p>
-                          <w:p>
-                            <w:pPr>
-                              <w:spacing w:after="0" w:line="240" w:lineRule="auto"/>
-                              <w:rPr>
-                                <w:lang w:val="en-US"/>
-                              </w:rPr>
-                            </w:pPr>
+                              <w:t xml:space="preserve"> &gt;&gt; docker start </w:t>
+                            </w:r>
+                            <w:proofErr w:type="gramStart"/>
                             <w:r>
                               <w:rPr>
                                 <w:lang w:val="en-US"/>
                               </w:rPr>
                               <w:t>webserver</w:t>
                             </w:r>
+                            <w:proofErr w:type="gramEnd"/>
+                            <w:r>
+                              <w:rPr>
+                                <w:lang w:val="en-US"/>
+                              </w:rPr>
+                              <w:t xml:space="preserve"> </w:t>
+                            </w:r>
+                          </w:p>
+                          <w:p>
+                            <w:pPr>
+                              <w:spacing w:after="0" w:line="240" w:lineRule="auto"/>
+                              <w:rPr>
+                                <w:lang w:val="en-US"/>
+                              </w:rPr>
+                            </w:pPr>
+                            <w:r>
+                              <w:rPr>
+                                <w:lang w:val="en-US"/>
+                              </w:rPr>
+                              <w:t>webserver</w:t>
+                            </w:r>
                           </w:p>
                           <w:p>
                             <w:pPr>
@@ -7289,7 +7703,21 @@
                               <w:rPr>
                                 <w:lang w:val="en-US"/>
                               </w:rPr>
-                              <w:t>.…"   2 hours ago   Up 4 seconds   0.0.0.0:8000-&gt;80/</w:t>
+                              <w:t xml:space="preserve">.…"   2 hours </w:t>
+                            </w:r>
+                            <w:proofErr w:type="gramStart"/>
+                            <w:r>
+                              <w:rPr>
+                                <w:lang w:val="en-US"/>
+                              </w:rPr>
+                              <w:t>ago</w:t>
+                            </w:r>
+                            <w:proofErr w:type="gramEnd"/>
+                            <w:r>
+                              <w:rPr>
+                                <w:lang w:val="en-US"/>
+                              </w:rPr>
+                              <w:t xml:space="preserve">   Up 4 seconds   0.0.0.0:8000-&gt;80/</w:t>
                             </w:r>
                             <w:proofErr w:type="spellStart"/>
                             <w:r>
@@ -7391,8 +7819,16 @@
                               <w:rPr>
                                 <w:lang w:val="en-US"/>
                               </w:rPr>
-                              <w:t xml:space="preserve"> &gt;&gt; docker rename webserver webserver2</w:t>
-                            </w:r>
+                              <w:t xml:space="preserve"> &gt;&gt; docker rename webserver </w:t>
+                            </w:r>
+                            <w:proofErr w:type="gramStart"/>
+                            <w:r>
+                              <w:rPr>
+                                <w:lang w:val="en-US"/>
+                              </w:rPr>
+                              <w:t>webserver2</w:t>
+                            </w:r>
+                            <w:proofErr w:type="gramEnd"/>
                           </w:p>
                           <w:p>
                             <w:pPr>
@@ -7477,7 +7913,21 @@
                               <w:rPr>
                                 <w:lang w:val="en-US"/>
                               </w:rPr>
-                              <w:t>.…"   2 hours ago   Up 47 seconds   0.0.0.0:8000-&gt;80/</w:t>
+                              <w:t xml:space="preserve">.…"   2 hours </w:t>
+                            </w:r>
+                            <w:proofErr w:type="gramStart"/>
+                            <w:r>
+                              <w:rPr>
+                                <w:lang w:val="en-US"/>
+                              </w:rPr>
+                              <w:t>ago</w:t>
+                            </w:r>
+                            <w:proofErr w:type="gramEnd"/>
+                            <w:r>
+                              <w:rPr>
+                                <w:lang w:val="en-US"/>
+                              </w:rPr>
+                              <w:t xml:space="preserve">   Up 47 seconds   0.0.0.0:8000-&gt;80/</w:t>
                             </w:r>
                             <w:proofErr w:type="spellStart"/>
                             <w:r>
@@ -7529,7 +7979,7 @@
           </mc:Choice>
           <mc:Fallback>
             <w:pict>
-              <v:shape w14:anchorId="6798E2E0" id="_x0000_s1030" type="#_x0000_t202" style="position:absolute;margin-left:0;margin-top:19.9pt;width:526.5pt;height:457.65pt;z-index:251665408;visibility:visible;mso-wrap-style:square;mso-width-percent:0;mso-height-percent:0;mso-wrap-distance-left:9pt;mso-wrap-distance-top:3.6pt;mso-wrap-distance-right:9pt;mso-wrap-distance-bottom:3.6pt;mso-position-horizontal:center;mso-position-horizontal-relative:margin;mso-position-vertical:absolute;mso-position-vertical-relative:text;mso-width-percent:0;mso-height-percent:0;mso-width-relative:margin;mso-height-relative:margin;v-text-anchor:top" o:gfxdata="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" fillcolor="#d8d8d8 [2732]" stroked="f">
+              <v:shape w14:anchorId="6798E2E0" id="_x0000_s1030" type="#_x0000_t202" style="position:absolute;margin-left:0;margin-top:19.9pt;width:526.5pt;height:457.65pt;z-index:251665408;visibility:visible;mso-wrap-style:square;mso-width-percent:0;mso-height-percent:0;mso-wrap-distance-left:9pt;mso-wrap-distance-top:3.6pt;mso-wrap-distance-right:9pt;mso-wrap-distance-bottom:3.6pt;mso-position-horizontal:center;mso-position-horizontal-relative:margin;mso-position-vertical:absolute;mso-position-vertical-relative:text;mso-width-percent:0;mso-height-percent:0;mso-width-relative:margin;mso-height-relative:margin;v-text-anchor:top" o:gfxdata="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" fillcolor="#d8d8d8 [2732]" stroked="f">
                 <v:textbox>
                   <w:txbxContent>
                     <w:p>
@@ -7557,8 +8007,16 @@
                         <w:rPr>
                           <w:lang w:val="en-US"/>
                         </w:rPr>
-                        <w:t xml:space="preserve"> apt install docker-compose</w:t>
-                      </w:r>
+                        <w:t xml:space="preserve"> apt install docker-</w:t>
+                      </w:r>
+                      <w:proofErr w:type="gramStart"/>
+                      <w:r>
+                        <w:rPr>
+                          <w:lang w:val="en-US"/>
+                        </w:rPr>
+                        <w:t>compose</w:t>
+                      </w:r>
+                      <w:proofErr w:type="gramEnd"/>
                     </w:p>
                     <w:p>
                       <w:pPr>
@@ -7585,8 +8043,16 @@
                         <w:rPr>
                           <w:lang w:val="en-US"/>
                         </w:rPr>
-                        <w:t xml:space="preserve"> docker-compose up -d</w:t>
-                      </w:r>
+                        <w:t xml:space="preserve"> docker-compose up -</w:t>
+                      </w:r>
+                      <w:proofErr w:type="gramStart"/>
+                      <w:r>
+                        <w:rPr>
+                          <w:lang w:val="en-US"/>
+                        </w:rPr>
+                        <w:t>d</w:t>
+                      </w:r>
+                      <w:proofErr w:type="gramEnd"/>
                     </w:p>
                     <w:p>
                       <w:pPr>
@@ -7695,11 +8161,19 @@
                         <w:t>tcp</w:t>
                       </w:r>
                       <w:proofErr w:type="spellEnd"/>
-                      <w:r>
-                        <w:rPr>
-                          <w:lang w:val="en-US"/>
-                        </w:rPr>
-                        <w:t>, :::8000-&gt;80/</w:t>
+                      <w:proofErr w:type="gramStart"/>
+                      <w:r>
+                        <w:rPr>
+                          <w:lang w:val="en-US"/>
+                        </w:rPr>
+                        <w:t>, :</w:t>
+                      </w:r>
+                      <w:proofErr w:type="gramEnd"/>
+                      <w:r>
+                        <w:rPr>
+                          <w:lang w:val="en-US"/>
+                        </w:rPr>
+                        <w:t>::8000-&gt;80/</w:t>
                       </w:r>
                       <w:proofErr w:type="spellStart"/>
                       <w:r>
@@ -7727,7 +8201,21 @@
                         <w:rPr>
                           <w:lang w:val="en-US"/>
                         </w:rPr>
-                        <w:t xml:space="preserve">d3c3db710d23   hello-world   "/hello"                 27 minutes ago   Exited (0) 27 minutes ago         </w:t>
+                        <w:t xml:space="preserve">d3c3db710d23   hello-world   "/hello"                 27 minutes ago   Exited (0) 27 minutes </w:t>
+                      </w:r>
+                      <w:proofErr w:type="gramStart"/>
+                      <w:r>
+                        <w:rPr>
+                          <w:lang w:val="en-US"/>
+                        </w:rPr>
+                        <w:t>ago</w:t>
+                      </w:r>
+                      <w:proofErr w:type="gramEnd"/>
+                      <w:r>
+                        <w:rPr>
+                          <w:lang w:val="en-US"/>
+                        </w:rPr>
+                        <w:t xml:space="preserve">         </w:t>
                       </w:r>
                     </w:p>
                     <w:p>
@@ -7807,22 +8295,36 @@
                         <w:rPr>
                           <w:lang w:val="en-US"/>
                         </w:rPr>
-                        <w:t xml:space="preserve"> &gt;&gt; docker stop webserver </w:t>
-                      </w:r>
-                    </w:p>
-                    <w:p>
-                      <w:pPr>
-                        <w:spacing w:after="0" w:line="240" w:lineRule="auto"/>
-                        <w:rPr>
-                          <w:lang w:val="en-US"/>
-                        </w:rPr>
-                      </w:pPr>
+                        <w:t xml:space="preserve"> &gt;&gt; docker stop </w:t>
+                      </w:r>
+                      <w:proofErr w:type="gramStart"/>
                       <w:r>
                         <w:rPr>
                           <w:lang w:val="en-US"/>
                         </w:rPr>
                         <w:t>webserver</w:t>
                       </w:r>
+                      <w:proofErr w:type="gramEnd"/>
+                      <w:r>
+                        <w:rPr>
+                          <w:lang w:val="en-US"/>
+                        </w:rPr>
+                        <w:t xml:space="preserve"> </w:t>
+                      </w:r>
+                    </w:p>
+                    <w:p>
+                      <w:pPr>
+                        <w:spacing w:after="0" w:line="240" w:lineRule="auto"/>
+                        <w:rPr>
+                          <w:lang w:val="en-US"/>
+                        </w:rPr>
+                      </w:pPr>
+                      <w:r>
+                        <w:rPr>
+                          <w:lang w:val="en-US"/>
+                        </w:rPr>
+                        <w:t>webserver</w:t>
+                      </w:r>
                     </w:p>
                     <w:p>
                       <w:pPr>
@@ -7913,7 +8415,21 @@
                         <w:rPr>
                           <w:lang w:val="en-US"/>
                         </w:rPr>
-                        <w:t>.…"   2 hours ago   Exited (0) 7 seconds ago             webserver</w:t>
+                        <w:t xml:space="preserve">.…"   2 hours </w:t>
+                      </w:r>
+                      <w:proofErr w:type="gramStart"/>
+                      <w:r>
+                        <w:rPr>
+                          <w:lang w:val="en-US"/>
+                        </w:rPr>
+                        <w:t>ago</w:t>
+                      </w:r>
+                      <w:proofErr w:type="gramEnd"/>
+                      <w:r>
+                        <w:rPr>
+                          <w:lang w:val="en-US"/>
+                        </w:rPr>
+                        <w:t xml:space="preserve">   Exited (0) 7 seconds ago             webserver</w:t>
                       </w:r>
                     </w:p>
                     <w:p>
@@ -8001,22 +8517,36 @@
                         <w:rPr>
                           <w:lang w:val="en-US"/>
                         </w:rPr>
-                        <w:t xml:space="preserve"> &gt;&gt; docker start webserver </w:t>
-                      </w:r>
-                    </w:p>
-                    <w:p>
-                      <w:pPr>
-                        <w:spacing w:after="0" w:line="240" w:lineRule="auto"/>
-                        <w:rPr>
-                          <w:lang w:val="en-US"/>
-                        </w:rPr>
-                      </w:pPr>
+                        <w:t xml:space="preserve"> &gt;&gt; docker start </w:t>
+                      </w:r>
+                      <w:proofErr w:type="gramStart"/>
                       <w:r>
                         <w:rPr>
                           <w:lang w:val="en-US"/>
                         </w:rPr>
                         <w:t>webserver</w:t>
                       </w:r>
+                      <w:proofErr w:type="gramEnd"/>
+                      <w:r>
+                        <w:rPr>
+                          <w:lang w:val="en-US"/>
+                        </w:rPr>
+                        <w:t xml:space="preserve"> </w:t>
+                      </w:r>
+                    </w:p>
+                    <w:p>
+                      <w:pPr>
+                        <w:spacing w:after="0" w:line="240" w:lineRule="auto"/>
+                        <w:rPr>
+                          <w:lang w:val="en-US"/>
+                        </w:rPr>
+                      </w:pPr>
+                      <w:r>
+                        <w:rPr>
+                          <w:lang w:val="en-US"/>
+                        </w:rPr>
+                        <w:t>webserver</w:t>
+                      </w:r>
                     </w:p>
                     <w:p>
                       <w:pPr>
@@ -8107,7 +8637,21 @@
                         <w:rPr>
                           <w:lang w:val="en-US"/>
                         </w:rPr>
-                        <w:t>.…"   2 hours ago   Up 4 seconds   0.0.0.0:8000-&gt;80/</w:t>
+                        <w:t xml:space="preserve">.…"   2 hours </w:t>
+                      </w:r>
+                      <w:proofErr w:type="gramStart"/>
+                      <w:r>
+                        <w:rPr>
+                          <w:lang w:val="en-US"/>
+                        </w:rPr>
+                        <w:t>ago</w:t>
+                      </w:r>
+                      <w:proofErr w:type="gramEnd"/>
+                      <w:r>
+                        <w:rPr>
+                          <w:lang w:val="en-US"/>
+                        </w:rPr>
+                        <w:t xml:space="preserve">   Up 4 seconds   0.0.0.0:8000-&gt;80/</w:t>
                       </w:r>
                       <w:proofErr w:type="spellStart"/>
                       <w:r>
@@ -8209,8 +8753,16 @@
                         <w:rPr>
                           <w:lang w:val="en-US"/>
                         </w:rPr>
-                        <w:t xml:space="preserve"> &gt;&gt; docker rename webserver webserver2</w:t>
-                      </w:r>
+                        <w:t xml:space="preserve"> &gt;&gt; docker rename webserver </w:t>
+                      </w:r>
+                      <w:proofErr w:type="gramStart"/>
+                      <w:r>
+                        <w:rPr>
+                          <w:lang w:val="en-US"/>
+                        </w:rPr>
+                        <w:t>webserver2</w:t>
+                      </w:r>
+                      <w:proofErr w:type="gramEnd"/>
                     </w:p>
                     <w:p>
                       <w:pPr>
@@ -8295,7 +8847,21 @@
                         <w:rPr>
                           <w:lang w:val="en-US"/>
                         </w:rPr>
-                        <w:t>.…"   2 hours ago   Up 47 seconds   0.0.0.0:8000-&gt;80/</w:t>
+                        <w:t xml:space="preserve">.…"   2 hours </w:t>
+                      </w:r>
+                      <w:proofErr w:type="gramStart"/>
+                      <w:r>
+                        <w:rPr>
+                          <w:lang w:val="en-US"/>
+                        </w:rPr>
+                        <w:t>ago</w:t>
+                      </w:r>
+                      <w:proofErr w:type="gramEnd"/>
+                      <w:r>
+                        <w:rPr>
+                          <w:lang w:val="en-US"/>
+                        </w:rPr>
+                        <w:t xml:space="preserve">   Up 47 seconds   0.0.0.0:8000-&gt;80/</w:t>
                       </w:r>
                       <w:proofErr w:type="spellStart"/>
                       <w:r>
@@ -8677,7 +9243,14 @@
                               <w:rPr>
                                 <w:lang w:val="en-US"/>
                               </w:rPr>
-                              <w:t xml:space="preserve">===&gt;  </w:t>
+                              <w:t>===</w:t>
+                            </w:r>
+                            <w:proofErr w:type="gramStart"/>
+                            <w:r>
+                              <w:rPr>
+                                <w:lang w:val="en-US"/>
+                              </w:rPr>
+                              <w:t xml:space="preserve">&gt;  </w:t>
                             </w:r>
                             <w:proofErr w:type="spellStart"/>
                             <w:r>
@@ -8687,6 +9260,7 @@
                               <w:t>Eliminar</w:t>
                             </w:r>
                             <w:proofErr w:type="spellEnd"/>
+                            <w:proofErr w:type="gramEnd"/>
                             <w:r>
                               <w:rPr>
                                 <w:lang w:val="en-US"/>
@@ -8743,22 +9317,30 @@
                               <w:rPr>
                                 <w:lang w:val="en-US"/>
                               </w:rPr>
-                              <w:t xml:space="preserve"> &gt;&gt; docker kill webserver3</w:t>
-                            </w:r>
-                          </w:p>
-                          <w:p>
-                            <w:pPr>
-                              <w:spacing w:after="0" w:line="240" w:lineRule="auto"/>
-                              <w:rPr>
-                                <w:lang w:val="en-US"/>
-                              </w:rPr>
-                            </w:pPr>
+                              <w:t xml:space="preserve"> &gt;&gt; docker kill </w:t>
+                            </w:r>
+                            <w:proofErr w:type="gramStart"/>
                             <w:r>
                               <w:rPr>
                                 <w:lang w:val="en-US"/>
                               </w:rPr>
                               <w:t>webserver3</w:t>
                             </w:r>
+                            <w:proofErr w:type="gramEnd"/>
+                          </w:p>
+                          <w:p>
+                            <w:pPr>
+                              <w:spacing w:after="0" w:line="240" w:lineRule="auto"/>
+                              <w:rPr>
+                                <w:lang w:val="en-US"/>
+                              </w:rPr>
+                            </w:pPr>
+                            <w:r>
+                              <w:rPr>
+                                <w:lang w:val="en-US"/>
+                              </w:rPr>
+                              <w:t>webserver3</w:t>
+                            </w:r>
                           </w:p>
                           <w:p>
                             <w:pPr>
@@ -8877,7 +9459,21 @@
                               <w:rPr>
                                 <w:lang w:val="en-US"/>
                               </w:rPr>
-                              <w:t>.…"   2 hours ago          Up 5 minutes                 0.0.0.0:8000-&gt;80/</w:t>
+                              <w:t xml:space="preserve">.…"   2 hours </w:t>
+                            </w:r>
+                            <w:proofErr w:type="gramStart"/>
+                            <w:r>
+                              <w:rPr>
+                                <w:lang w:val="en-US"/>
+                              </w:rPr>
+                              <w:t>ago</w:t>
+                            </w:r>
+                            <w:proofErr w:type="gramEnd"/>
+                            <w:r>
+                              <w:rPr>
+                                <w:lang w:val="en-US"/>
+                              </w:rPr>
+                              <w:t xml:space="preserve">          Up 5 minutes                 0.0.0.0:8000-&gt;80/</w:t>
                             </w:r>
                             <w:proofErr w:type="spellStart"/>
                             <w:r>
@@ -9041,7 +9637,21 @@
                               <w:rPr>
                                 <w:lang w:val="en-US"/>
                               </w:rPr>
-                              <w:t>.…"   2 hours ago   Up 21 minutes   0.0.0.0:8000-&gt;80/</w:t>
+                              <w:t xml:space="preserve">.…"   2 hours </w:t>
+                            </w:r>
+                            <w:proofErr w:type="gramStart"/>
+                            <w:r>
+                              <w:rPr>
+                                <w:lang w:val="en-US"/>
+                              </w:rPr>
+                              <w:t>ago</w:t>
+                            </w:r>
+                            <w:proofErr w:type="gramEnd"/>
+                            <w:r>
+                              <w:rPr>
+                                <w:lang w:val="en-US"/>
+                              </w:rPr>
+                              <w:t xml:space="preserve">   Up 21 minutes   0.0.0.0:8000-&gt;80/</w:t>
                             </w:r>
                             <w:proofErr w:type="spellStart"/>
                             <w:r>
@@ -9077,7 +9687,7 @@
           </mc:Choice>
           <mc:Fallback>
             <w:pict>
-              <v:shape w14:anchorId="48A58AA5" id="_x0000_s1031" type="#_x0000_t202" style="position:absolute;margin-left:0;margin-top:1.5pt;width:526.5pt;height:512.1pt;z-index:251667456;visibility:visible;mso-wrap-style:square;mso-width-percent:0;mso-height-percent:0;mso-wrap-distance-left:9pt;mso-wrap-distance-top:3.6pt;mso-wrap-distance-right:9pt;mso-wrap-distance-bottom:3.6pt;mso-position-horizontal:center;mso-position-horizontal-relative:margin;mso-position-vertical:absolute;mso-position-vertical-relative:text;mso-width-percent:0;mso-height-percent:0;mso-width-relative:margin;mso-height-relative:margin;v-text-anchor:top" o:gfxdata="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" fillcolor="#d8d8d8 [2732]" stroked="f">
+              <v:shape w14:anchorId="48A58AA5" id="_x0000_s1031" type="#_x0000_t202" style="position:absolute;margin-left:0;margin-top:1.5pt;width:526.5pt;height:512.1pt;z-index:251667456;visibility:visible;mso-wrap-style:square;mso-width-percent:0;mso-height-percent:0;mso-wrap-distance-left:9pt;mso-wrap-distance-top:3.6pt;mso-wrap-distance-right:9pt;mso-wrap-distance-bottom:3.6pt;mso-position-horizontal:center;mso-position-horizontal-relative:margin;mso-position-vertical:absolute;mso-position-vertical-relative:text;mso-width-percent:0;mso-height-percent:0;mso-width-relative:margin;mso-height-relative:margin;v-text-anchor:top" o:gfxdata="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" fillcolor="#d8d8d8 [2732]" stroked="f">
                 <v:textbox>
                   <w:txbxContent>
                     <w:p>
@@ -9363,7 +9973,14 @@
                         <w:rPr>
                           <w:lang w:val="en-US"/>
                         </w:rPr>
-                        <w:t xml:space="preserve">===&gt;  </w:t>
+                        <w:t>===</w:t>
+                      </w:r>
+                      <w:proofErr w:type="gramStart"/>
+                      <w:r>
+                        <w:rPr>
+                          <w:lang w:val="en-US"/>
+                        </w:rPr>
+                        <w:t xml:space="preserve">&gt;  </w:t>
                       </w:r>
                       <w:proofErr w:type="spellStart"/>
                       <w:r>
@@ -9373,6 +9990,7 @@
                         <w:t>Eliminar</w:t>
                       </w:r>
                       <w:proofErr w:type="spellEnd"/>
+                      <w:proofErr w:type="gramEnd"/>
                       <w:r>
                         <w:rPr>
                           <w:lang w:val="en-US"/>
@@ -9429,22 +10047,30 @@
                         <w:rPr>
                           <w:lang w:val="en-US"/>
                         </w:rPr>
-                        <w:t xml:space="preserve"> &gt;&gt; docker kill webserver3</w:t>
-                      </w:r>
-                    </w:p>
-                    <w:p>
-                      <w:pPr>
-                        <w:spacing w:after="0" w:line="240" w:lineRule="auto"/>
-                        <w:rPr>
-                          <w:lang w:val="en-US"/>
-                        </w:rPr>
-                      </w:pPr>
+                        <w:t xml:space="preserve"> &gt;&gt; docker kill </w:t>
+                      </w:r>
+                      <w:proofErr w:type="gramStart"/>
                       <w:r>
                         <w:rPr>
                           <w:lang w:val="en-US"/>
                         </w:rPr>
                         <w:t>webserver3</w:t>
                       </w:r>
+                      <w:proofErr w:type="gramEnd"/>
+                    </w:p>
+                    <w:p>
+                      <w:pPr>
+                        <w:spacing w:after="0" w:line="240" w:lineRule="auto"/>
+                        <w:rPr>
+                          <w:lang w:val="en-US"/>
+                        </w:rPr>
+                      </w:pPr>
+                      <w:r>
+                        <w:rPr>
+                          <w:lang w:val="en-US"/>
+                        </w:rPr>
+                        <w:t>webserver3</w:t>
+                      </w:r>
                     </w:p>
                     <w:p>
                       <w:pPr>
@@ -9563,7 +10189,21 @@
                         <w:rPr>
                           <w:lang w:val="en-US"/>
                         </w:rPr>
-                        <w:t>.…"   2 hours ago          Up 5 minutes                 0.0.0.0:8000-&gt;80/</w:t>
+                        <w:t xml:space="preserve">.…"   2 hours </w:t>
+                      </w:r>
+                      <w:proofErr w:type="gramStart"/>
+                      <w:r>
+                        <w:rPr>
+                          <w:lang w:val="en-US"/>
+                        </w:rPr>
+                        <w:t>ago</w:t>
+                      </w:r>
+                      <w:proofErr w:type="gramEnd"/>
+                      <w:r>
+                        <w:rPr>
+                          <w:lang w:val="en-US"/>
+                        </w:rPr>
+                        <w:t xml:space="preserve">          Up 5 minutes                 0.0.0.0:8000-&gt;80/</w:t>
                       </w:r>
                       <w:proofErr w:type="spellStart"/>
                       <w:r>
@@ -9727,7 +10367,21 @@
                         <w:rPr>
                           <w:lang w:val="en-US"/>
                         </w:rPr>
-                        <w:t>.…"   2 hours ago   Up 21 minutes   0.0.0.0:8000-&gt;80/</w:t>
+                        <w:t xml:space="preserve">.…"   2 hours </w:t>
+                      </w:r>
+                      <w:proofErr w:type="gramStart"/>
+                      <w:r>
+                        <w:rPr>
+                          <w:lang w:val="en-US"/>
+                        </w:rPr>
+                        <w:t>ago</w:t>
+                      </w:r>
+                      <w:proofErr w:type="gramEnd"/>
+                      <w:r>
+                        <w:rPr>
+                          <w:lang w:val="en-US"/>
+                        </w:rPr>
+                        <w:t xml:space="preserve">   Up 21 minutes   0.0.0.0:8000-&gt;80/</w:t>
                       </w:r>
                       <w:proofErr w:type="spellStart"/>
                       <w:r>
@@ -9785,7 +10439,7 @@
                     <pic:cNvPicPr/>
                   </pic:nvPicPr>
                   <pic:blipFill>
-                    <a:blip r:embed="rId12"/>
+                    <a:blip r:embed="rId13"/>
                     <a:stretch>
                       <a:fillRect/>
                     </a:stretch>
@@ -9891,8 +10545,19 @@
                                 <w:szCs w:val="20"/>
                                 <w:lang w:val="en-US"/>
                               </w:rPr>
-                              <w:t xml:space="preserve"> apt-get update</w:t>
-                            </w:r>
+                              <w:t xml:space="preserve"> apt-get </w:t>
+                            </w:r>
+                            <w:proofErr w:type="gramStart"/>
+                            <w:r>
+                              <w:rPr>
+                                <w:rFonts w:ascii="Consolas" w:hAnsi="Consolas"/>
+                                <w:sz w:val="20"/>
+                                <w:szCs w:val="20"/>
+                                <w:lang w:val="en-US"/>
+                              </w:rPr>
+                              <w:t>update</w:t>
+                            </w:r>
+                            <w:proofErr w:type="gramEnd"/>
                           </w:p>
                           <w:p>
                             <w:pPr>
@@ -9925,6 +10590,7 @@
                               <w:t xml:space="preserve"> apt-get install ca-certificates curl </w:t>
                             </w:r>
                             <w:proofErr w:type="spellStart"/>
+                            <w:proofErr w:type="gramStart"/>
                             <w:r>
                               <w:rPr>
                                 <w:rFonts w:ascii="Consolas" w:hAnsi="Consolas"/>
@@ -9935,6 +10601,7 @@
                               <w:t>gnupg</w:t>
                             </w:r>
                             <w:proofErr w:type="spellEnd"/>
+                            <w:proofErr w:type="gramEnd"/>
                           </w:p>
                           <w:p>
                             <w:pPr>
@@ -9984,8 +10651,19 @@
                                 <w:szCs w:val="20"/>
                                 <w:lang w:val="en-US"/>
                               </w:rPr>
-                              <w:t>/apt/keyrings</w:t>
-                            </w:r>
+                              <w:t>/apt/</w:t>
+                            </w:r>
+                            <w:proofErr w:type="gramStart"/>
+                            <w:r>
+                              <w:rPr>
+                                <w:rFonts w:ascii="Consolas" w:hAnsi="Consolas"/>
+                                <w:sz w:val="20"/>
+                                <w:szCs w:val="20"/>
+                                <w:lang w:val="en-US"/>
+                              </w:rPr>
+                              <w:t>keyrings</w:t>
+                            </w:r>
+                            <w:proofErr w:type="gramEnd"/>
                           </w:p>
                           <w:p>
                             <w:pPr>
@@ -10257,7 +10935,27 @@
                                 <w:szCs w:val="20"/>
                                 <w:lang w:val="en-US"/>
                               </w:rPr>
-                              <w:t xml:space="preserve">  "deb [arch="$(</w:t>
+                              <w:t xml:space="preserve">  "</w:t>
+                            </w:r>
+                            <w:proofErr w:type="gramStart"/>
+                            <w:r>
+                              <w:rPr>
+                                <w:rFonts w:ascii="Consolas" w:hAnsi="Consolas"/>
+                                <w:sz w:val="20"/>
+                                <w:szCs w:val="20"/>
+                                <w:lang w:val="en-US"/>
+                              </w:rPr>
+                              <w:t>deb</w:t>
+                            </w:r>
+                            <w:proofErr w:type="gramEnd"/>
+                            <w:r>
+                              <w:rPr>
+                                <w:rFonts w:ascii="Consolas" w:hAnsi="Consolas"/>
+                                <w:sz w:val="20"/>
+                                <w:szCs w:val="20"/>
+                                <w:lang w:val="en-US"/>
+                              </w:rPr>
+                              <w:t xml:space="preserve"> [arch="$(</w:t>
                             </w:r>
                             <w:proofErr w:type="spellStart"/>
                             <w:r>
@@ -10537,8 +11235,19 @@
                                 <w:szCs w:val="20"/>
                                 <w:lang w:val="en-US"/>
                               </w:rPr>
-                              <w:t xml:space="preserve"> apt-get update</w:t>
-                            </w:r>
+                              <w:t xml:space="preserve"> apt-get </w:t>
+                            </w:r>
+                            <w:proofErr w:type="gramStart"/>
+                            <w:r>
+                              <w:rPr>
+                                <w:rFonts w:ascii="Consolas" w:hAnsi="Consolas"/>
+                                <w:sz w:val="20"/>
+                                <w:szCs w:val="20"/>
+                                <w:lang w:val="en-US"/>
+                              </w:rPr>
+                              <w:t>update</w:t>
+                            </w:r>
+                            <w:proofErr w:type="gramEnd"/>
                           </w:p>
                           <w:p>
                             <w:pPr>
@@ -10637,8 +11346,19 @@
                                 <w:szCs w:val="20"/>
                                 <w:lang w:val="en-US"/>
                               </w:rPr>
-                              <w:t>-plugin docker-compose-plugin</w:t>
-                            </w:r>
+                              <w:t>-plugin docker-compose-</w:t>
+                            </w:r>
+                            <w:proofErr w:type="gramStart"/>
+                            <w:r>
+                              <w:rPr>
+                                <w:rFonts w:ascii="Consolas" w:hAnsi="Consolas"/>
+                                <w:sz w:val="20"/>
+                                <w:szCs w:val="20"/>
+                                <w:lang w:val="en-US"/>
+                              </w:rPr>
+                              <w:t>plugin</w:t>
+                            </w:r>
+                            <w:proofErr w:type="gramEnd"/>
                           </w:p>
                           <w:p>
                             <w:pPr>
@@ -10677,8 +11397,19 @@
                                 <w:szCs w:val="20"/>
                                 <w:lang w:val="en-US"/>
                               </w:rPr>
-                              <w:t xml:space="preserve"> docker run hello-world</w:t>
-                            </w:r>
+                              <w:t xml:space="preserve"> docker run hello-</w:t>
+                            </w:r>
+                            <w:proofErr w:type="gramStart"/>
+                            <w:r>
+                              <w:rPr>
+                                <w:rFonts w:ascii="Consolas" w:hAnsi="Consolas"/>
+                                <w:sz w:val="20"/>
+                                <w:szCs w:val="20"/>
+                                <w:lang w:val="en-US"/>
+                              </w:rPr>
+                              <w:t>world</w:t>
+                            </w:r>
+                            <w:proofErr w:type="gramEnd"/>
                           </w:p>
                           <w:p>
                             <w:pPr>
@@ -10707,9 +11438,20 @@
                                 <w:szCs w:val="20"/>
                                 <w:lang w:val="en-US"/>
                               </w:rPr>
-                              <w:t>hello-world:latest</w:t>
-                            </w:r>
-                            <w:proofErr w:type="spellEnd"/>
+                              <w:t>hello-</w:t>
+                            </w:r>
+                            <w:proofErr w:type="gramStart"/>
+                            <w:r>
+                              <w:rPr>
+                                <w:rFonts w:ascii="Consolas" w:hAnsi="Consolas"/>
+                                <w:sz w:val="20"/>
+                                <w:szCs w:val="20"/>
+                                <w:lang w:val="en-US"/>
+                              </w:rPr>
+                              <w:t>world:latest</w:t>
+                            </w:r>
+                            <w:proofErr w:type="spellEnd"/>
+                            <w:proofErr w:type="gramEnd"/>
                             <w:r>
                               <w:rPr>
                                 <w:rFonts w:ascii="Consolas" w:hAnsi="Consolas"/>
@@ -10737,8 +11479,19 @@
                                 <w:szCs w:val="20"/>
                                 <w:lang w:val="en-US"/>
                               </w:rPr>
-                              <w:t>latest: Pulling from library/hello-world</w:t>
-                            </w:r>
+                              <w:t>latest: Pulling from library/hello-</w:t>
+                            </w:r>
+                            <w:proofErr w:type="gramStart"/>
+                            <w:r>
+                              <w:rPr>
+                                <w:rFonts w:ascii="Consolas" w:hAnsi="Consolas"/>
+                                <w:sz w:val="20"/>
+                                <w:szCs w:val="20"/>
+                                <w:lang w:val="en-US"/>
+                              </w:rPr>
+                              <w:t>world</w:t>
+                            </w:r>
+                            <w:proofErr w:type="gramEnd"/>
                           </w:p>
                           <w:p>
                             <w:pPr>
@@ -10831,9 +11584,20 @@
                                 <w:szCs w:val="20"/>
                                 <w:lang w:val="en-US"/>
                               </w:rPr>
-                              <w:t>hello-world:latest</w:t>
-                            </w:r>
-                            <w:proofErr w:type="spellEnd"/>
+                              <w:t>hello-</w:t>
+                            </w:r>
+                            <w:proofErr w:type="gramStart"/>
+                            <w:r>
+                              <w:rPr>
+                                <w:rFonts w:ascii="Consolas" w:hAnsi="Consolas"/>
+                                <w:sz w:val="20"/>
+                                <w:szCs w:val="20"/>
+                                <w:lang w:val="en-US"/>
+                              </w:rPr>
+                              <w:t>world:latest</w:t>
+                            </w:r>
+                            <w:proofErr w:type="spellEnd"/>
+                            <w:proofErr w:type="gramEnd"/>
                           </w:p>
                           <w:p>
                             <w:pPr>
@@ -11105,8 +11869,19 @@
                                 <w:szCs w:val="20"/>
                                 <w:lang w:val="en-US"/>
                               </w:rPr>
-                              <w:t xml:space="preserve"> $ docker run -it ubuntu bash</w:t>
-                            </w:r>
+                              <w:t xml:space="preserve"> $ docker run -it ubuntu </w:t>
+                            </w:r>
+                            <w:proofErr w:type="gramStart"/>
+                            <w:r>
+                              <w:rPr>
+                                <w:rFonts w:ascii="Consolas" w:hAnsi="Consolas"/>
+                                <w:sz w:val="20"/>
+                                <w:szCs w:val="20"/>
+                                <w:lang w:val="en-US"/>
+                              </w:rPr>
+                              <w:t>bash</w:t>
+                            </w:r>
+                            <w:proofErr w:type="gramEnd"/>
                           </w:p>
                           <w:p>
                             <w:pPr>
@@ -11319,9 +12094,20 @@
                                 <w:szCs w:val="20"/>
                                 <w:lang w:val="en-US"/>
                               </w:rPr>
-                              <w:t>kind_beaver</w:t>
-                            </w:r>
-                            <w:proofErr w:type="spellEnd"/>
+                              <w:t>kind_</w:t>
+                            </w:r>
+                            <w:proofErr w:type="gramStart"/>
+                            <w:r>
+                              <w:rPr>
+                                <w:rFonts w:ascii="Consolas" w:hAnsi="Consolas"/>
+                                <w:sz w:val="20"/>
+                                <w:szCs w:val="20"/>
+                                <w:lang w:val="en-US"/>
+                              </w:rPr>
+                              <w:t>beaver</w:t>
+                            </w:r>
+                            <w:proofErr w:type="spellEnd"/>
+                            <w:proofErr w:type="gramEnd"/>
                           </w:p>
                         </w:txbxContent>
                       </wps:txbx>
@@ -11373,8 +12159,19 @@
                           <w:szCs w:val="20"/>
                           <w:lang w:val="en-US"/>
                         </w:rPr>
-                        <w:t xml:space="preserve"> apt-get update</w:t>
-                      </w:r>
+                        <w:t xml:space="preserve"> apt-get </w:t>
+                      </w:r>
+                      <w:proofErr w:type="gramStart"/>
+                      <w:r>
+                        <w:rPr>
+                          <w:rFonts w:ascii="Consolas" w:hAnsi="Consolas"/>
+                          <w:sz w:val="20"/>
+                          <w:szCs w:val="20"/>
+                          <w:lang w:val="en-US"/>
+                        </w:rPr>
+                        <w:t>update</w:t>
+                      </w:r>
+                      <w:proofErr w:type="gramEnd"/>
                     </w:p>
                     <w:p>
                       <w:pPr>
@@ -11407,6 +12204,7 @@
                         <w:t xml:space="preserve"> apt-get install ca-certificates curl </w:t>
                       </w:r>
                       <w:proofErr w:type="spellStart"/>
+                      <w:proofErr w:type="gramStart"/>
                       <w:r>
                         <w:rPr>
                           <w:rFonts w:ascii="Consolas" w:hAnsi="Consolas"/>
@@ -11417,6 +12215,7 @@
                         <w:t>gnupg</w:t>
                       </w:r>
                       <w:proofErr w:type="spellEnd"/>
+                      <w:proofErr w:type="gramEnd"/>
                     </w:p>
                     <w:p>
                       <w:pPr>
@@ -11466,8 +12265,19 @@
                           <w:szCs w:val="20"/>
                           <w:lang w:val="en-US"/>
                         </w:rPr>
-                        <w:t>/apt/keyrings</w:t>
-                      </w:r>
+                        <w:t>/apt/</w:t>
+                      </w:r>
+                      <w:proofErr w:type="gramStart"/>
+                      <w:r>
+                        <w:rPr>
+                          <w:rFonts w:ascii="Consolas" w:hAnsi="Consolas"/>
+                          <w:sz w:val="20"/>
+                          <w:szCs w:val="20"/>
+                          <w:lang w:val="en-US"/>
+                        </w:rPr>
+                        <w:t>keyrings</w:t>
+                      </w:r>
+                      <w:proofErr w:type="gramEnd"/>
                     </w:p>
                     <w:p>
                       <w:pPr>
@@ -11739,7 +12549,27 @@
                           <w:szCs w:val="20"/>
                           <w:lang w:val="en-US"/>
                         </w:rPr>
-                        <w:t xml:space="preserve">  "deb [arch="$(</w:t>
+                        <w:t xml:space="preserve">  "</w:t>
+                      </w:r>
+                      <w:proofErr w:type="gramStart"/>
+                      <w:r>
+                        <w:rPr>
+                          <w:rFonts w:ascii="Consolas" w:hAnsi="Consolas"/>
+                          <w:sz w:val="20"/>
+                          <w:szCs w:val="20"/>
+                          <w:lang w:val="en-US"/>
+                        </w:rPr>
+                        <w:t>deb</w:t>
+                      </w:r>
+                      <w:proofErr w:type="gramEnd"/>
+                      <w:r>
+                        <w:rPr>
+                          <w:rFonts w:ascii="Consolas" w:hAnsi="Consolas"/>
+                          <w:sz w:val="20"/>
+                          <w:szCs w:val="20"/>
+                          <w:lang w:val="en-US"/>
+                        </w:rPr>
+                        <w:t xml:space="preserve"> [arch="$(</w:t>
                       </w:r>
                       <w:proofErr w:type="spellStart"/>
                       <w:r>
@@ -12019,8 +12849,19 @@
                           <w:szCs w:val="20"/>
                           <w:lang w:val="en-US"/>
                         </w:rPr>
-                        <w:t xml:space="preserve"> apt-get update</w:t>
-                      </w:r>
+                        <w:t xml:space="preserve"> apt-get </w:t>
+                      </w:r>
+                      <w:proofErr w:type="gramStart"/>
+                      <w:r>
+                        <w:rPr>
+                          <w:rFonts w:ascii="Consolas" w:hAnsi="Consolas"/>
+                          <w:sz w:val="20"/>
+                          <w:szCs w:val="20"/>
+                          <w:lang w:val="en-US"/>
+                        </w:rPr>
+                        <w:t>update</w:t>
+                      </w:r>
+                      <w:proofErr w:type="gramEnd"/>
                     </w:p>
                     <w:p>
                       <w:pPr>
@@ -12119,8 +12960,19 @@
                           <w:szCs w:val="20"/>
                           <w:lang w:val="en-US"/>
                         </w:rPr>
-                        <w:t>-plugin docker-compose-plugin</w:t>
-                      </w:r>
+                        <w:t>-plugin docker-compose-</w:t>
+                      </w:r>
+                      <w:proofErr w:type="gramStart"/>
+                      <w:r>
+                        <w:rPr>
+                          <w:rFonts w:ascii="Consolas" w:hAnsi="Consolas"/>
+                          <w:sz w:val="20"/>
+                          <w:szCs w:val="20"/>
+                          <w:lang w:val="en-US"/>
+                        </w:rPr>
+                        <w:t>plugin</w:t>
+                      </w:r>
+                      <w:proofErr w:type="gramEnd"/>
                     </w:p>
                     <w:p>
                       <w:pPr>
@@ -12159,8 +13011,19 @@
                           <w:szCs w:val="20"/>
                           <w:lang w:val="en-US"/>
                         </w:rPr>
-                        <w:t xml:space="preserve"> docker run hello-world</w:t>
-                      </w:r>
+                        <w:t xml:space="preserve"> docker run hello-</w:t>
+                      </w:r>
+                      <w:proofErr w:type="gramStart"/>
+                      <w:r>
+                        <w:rPr>
+                          <w:rFonts w:ascii="Consolas" w:hAnsi="Consolas"/>
+                          <w:sz w:val="20"/>
+                          <w:szCs w:val="20"/>
+                          <w:lang w:val="en-US"/>
+                        </w:rPr>
+                        <w:t>world</w:t>
+                      </w:r>
+                      <w:proofErr w:type="gramEnd"/>
                     </w:p>
                     <w:p>
                       <w:pPr>
@@ -12189,9 +13052,20 @@
                           <w:szCs w:val="20"/>
                           <w:lang w:val="en-US"/>
                         </w:rPr>
-                        <w:t>hello-world:latest</w:t>
-                      </w:r>
-                      <w:proofErr w:type="spellEnd"/>
+                        <w:t>hello-</w:t>
+                      </w:r>
+                      <w:proofErr w:type="gramStart"/>
+                      <w:r>
+                        <w:rPr>
+                          <w:rFonts w:ascii="Consolas" w:hAnsi="Consolas"/>
+                          <w:sz w:val="20"/>
+                          <w:szCs w:val="20"/>
+                          <w:lang w:val="en-US"/>
+                        </w:rPr>
+                        <w:t>world:latest</w:t>
+                      </w:r>
+                      <w:proofErr w:type="spellEnd"/>
+                      <w:proofErr w:type="gramEnd"/>
                       <w:r>
                         <w:rPr>
                           <w:rFonts w:ascii="Consolas" w:hAnsi="Consolas"/>
@@ -12219,8 +13093,19 @@
                           <w:szCs w:val="20"/>
                           <w:lang w:val="en-US"/>
                         </w:rPr>
-                        <w:t>latest: Pulling from library/hello-world</w:t>
-                      </w:r>
+                        <w:t>latest: Pulling from library/hello-</w:t>
+                      </w:r>
+                      <w:proofErr w:type="gramStart"/>
+                      <w:r>
+                        <w:rPr>
+                          <w:rFonts w:ascii="Consolas" w:hAnsi="Consolas"/>
+                          <w:sz w:val="20"/>
+                          <w:szCs w:val="20"/>
+                          <w:lang w:val="en-US"/>
+                        </w:rPr>
+                        <w:t>world</w:t>
+                      </w:r>
+                      <w:proofErr w:type="gramEnd"/>
                     </w:p>
                     <w:p>
                       <w:pPr>
@@ -12313,9 +13198,20 @@
                           <w:szCs w:val="20"/>
                           <w:lang w:val="en-US"/>
                         </w:rPr>
-                        <w:t>hello-world:latest</w:t>
-                      </w:r>
-                      <w:proofErr w:type="spellEnd"/>
+                        <w:t>hello-</w:t>
+                      </w:r>
+                      <w:proofErr w:type="gramStart"/>
+                      <w:r>
+                        <w:rPr>
+                          <w:rFonts w:ascii="Consolas" w:hAnsi="Consolas"/>
+                          <w:sz w:val="20"/>
+                          <w:szCs w:val="20"/>
+                          <w:lang w:val="en-US"/>
+                        </w:rPr>
+                        <w:t>world:latest</w:t>
+                      </w:r>
+                      <w:proofErr w:type="spellEnd"/>
+                      <w:proofErr w:type="gramEnd"/>
                     </w:p>
                     <w:p>
                       <w:pPr>
@@ -12587,8 +13483,19 @@
                           <w:szCs w:val="20"/>
                           <w:lang w:val="en-US"/>
                         </w:rPr>
-                        <w:t xml:space="preserve"> $ docker run -it ubuntu bash</w:t>
-                      </w:r>
+                        <w:t xml:space="preserve"> $ docker run -it ubuntu </w:t>
+                      </w:r>
+                      <w:proofErr w:type="gramStart"/>
+                      <w:r>
+                        <w:rPr>
+                          <w:rFonts w:ascii="Consolas" w:hAnsi="Consolas"/>
+                          <w:sz w:val="20"/>
+                          <w:szCs w:val="20"/>
+                          <w:lang w:val="en-US"/>
+                        </w:rPr>
+                        <w:t>bash</w:t>
+                      </w:r>
+                      <w:proofErr w:type="gramEnd"/>
                     </w:p>
                     <w:p>
                       <w:pPr>
@@ -12801,9 +13708,20 @@
                           <w:szCs w:val="20"/>
                           <w:lang w:val="en-US"/>
                         </w:rPr>
-                        <w:t>kind_beaver</w:t>
-                      </w:r>
-                      <w:proofErr w:type="spellEnd"/>
+                        <w:t>kind_</w:t>
+                      </w:r>
+                      <w:proofErr w:type="gramStart"/>
+                      <w:r>
+                        <w:rPr>
+                          <w:rFonts w:ascii="Consolas" w:hAnsi="Consolas"/>
+                          <w:sz w:val="20"/>
+                          <w:szCs w:val="20"/>
+                          <w:lang w:val="en-US"/>
+                        </w:rPr>
+                        <w:t>beaver</w:t>
+                      </w:r>
+                      <w:proofErr w:type="spellEnd"/>
+                      <w:proofErr w:type="gramEnd"/>
                     </w:p>
                   </w:txbxContent>
                 </v:textbox>
@@ -13024,6 +13942,7 @@
                               <w:t xml:space="preserve"> apt-get install </w:t>
                             </w:r>
                             <w:proofErr w:type="spellStart"/>
+                            <w:proofErr w:type="gramStart"/>
                             <w:r>
                               <w:rPr>
                                 <w:rFonts w:ascii="Consolas" w:hAnsi="Consolas"/>
@@ -13034,6 +13953,7 @@
                               <w:t>jq</w:t>
                             </w:r>
                             <w:proofErr w:type="spellEnd"/>
+                            <w:proofErr w:type="gramEnd"/>
                           </w:p>
                           <w:p>
                             <w:pPr>
@@ -13392,7 +14312,27 @@
                                 <w:szCs w:val="20"/>
                                 <w:lang w:val="en-US"/>
                               </w:rPr>
-                              <w:t>Selecting previously unselected package libonig5:amd64.</w:t>
+                              <w:t>Selecting previously unselected package libonig</w:t>
+                            </w:r>
+                            <w:proofErr w:type="gramStart"/>
+                            <w:r>
+                              <w:rPr>
+                                <w:rFonts w:ascii="Consolas" w:hAnsi="Consolas"/>
+                                <w:sz w:val="20"/>
+                                <w:szCs w:val="20"/>
+                                <w:lang w:val="en-US"/>
+                              </w:rPr>
+                              <w:t>5:amd</w:t>
+                            </w:r>
+                            <w:proofErr w:type="gramEnd"/>
+                            <w:r>
+                              <w:rPr>
+                                <w:rFonts w:ascii="Consolas" w:hAnsi="Consolas"/>
+                                <w:sz w:val="20"/>
+                                <w:szCs w:val="20"/>
+                                <w:lang w:val="en-US"/>
+                              </w:rPr>
+                              <w:t>64.</w:t>
                             </w:r>
                           </w:p>
                           <w:p>
@@ -13452,27 +14392,67 @@
                                 <w:szCs w:val="20"/>
                                 <w:lang w:val="en-US"/>
                               </w:rPr>
-                              <w:t>Unpacking libonig5:amd64 (6.9.8-1) ...</w:t>
-                            </w:r>
-                          </w:p>
-                          <w:p>
-                            <w:pPr>
-                              <w:spacing w:after="0" w:line="240" w:lineRule="auto"/>
-                              <w:rPr>
-                                <w:rFonts w:ascii="Consolas" w:hAnsi="Consolas"/>
-                                <w:sz w:val="20"/>
-                                <w:szCs w:val="20"/>
-                                <w:lang w:val="en-US"/>
-                              </w:rPr>
-                            </w:pPr>
-                            <w:r>
-                              <w:rPr>
-                                <w:rFonts w:ascii="Consolas" w:hAnsi="Consolas"/>
-                                <w:sz w:val="20"/>
-                                <w:szCs w:val="20"/>
-                                <w:lang w:val="en-US"/>
-                              </w:rPr>
-                              <w:t>Selecting previously unselected package libjq1:amd64.</w:t>
+                              <w:t>Unpacking libonig</w:t>
+                            </w:r>
+                            <w:proofErr w:type="gramStart"/>
+                            <w:r>
+                              <w:rPr>
+                                <w:rFonts w:ascii="Consolas" w:hAnsi="Consolas"/>
+                                <w:sz w:val="20"/>
+                                <w:szCs w:val="20"/>
+                                <w:lang w:val="en-US"/>
+                              </w:rPr>
+                              <w:t>5:amd</w:t>
+                            </w:r>
+                            <w:proofErr w:type="gramEnd"/>
+                            <w:r>
+                              <w:rPr>
+                                <w:rFonts w:ascii="Consolas" w:hAnsi="Consolas"/>
+                                <w:sz w:val="20"/>
+                                <w:szCs w:val="20"/>
+                                <w:lang w:val="en-US"/>
+                              </w:rPr>
+                              <w:t>64 (6.9.8-1) ...</w:t>
+                            </w:r>
+                          </w:p>
+                          <w:p>
+                            <w:pPr>
+                              <w:spacing w:after="0" w:line="240" w:lineRule="auto"/>
+                              <w:rPr>
+                                <w:rFonts w:ascii="Consolas" w:hAnsi="Consolas"/>
+                                <w:sz w:val="20"/>
+                                <w:szCs w:val="20"/>
+                                <w:lang w:val="en-US"/>
+                              </w:rPr>
+                            </w:pPr>
+                            <w:r>
+                              <w:rPr>
+                                <w:rFonts w:ascii="Consolas" w:hAnsi="Consolas"/>
+                                <w:sz w:val="20"/>
+                                <w:szCs w:val="20"/>
+                                <w:lang w:val="en-US"/>
+                              </w:rPr>
+                              <w:t>Selecting previously unselected package libjq</w:t>
+                            </w:r>
+                            <w:proofErr w:type="gramStart"/>
+                            <w:r>
+                              <w:rPr>
+                                <w:rFonts w:ascii="Consolas" w:hAnsi="Consolas"/>
+                                <w:sz w:val="20"/>
+                                <w:szCs w:val="20"/>
+                                <w:lang w:val="en-US"/>
+                              </w:rPr>
+                              <w:t>1:amd</w:t>
+                            </w:r>
+                            <w:proofErr w:type="gramEnd"/>
+                            <w:r>
+                              <w:rPr>
+                                <w:rFonts w:ascii="Consolas" w:hAnsi="Consolas"/>
+                                <w:sz w:val="20"/>
+                                <w:szCs w:val="20"/>
+                                <w:lang w:val="en-US"/>
+                              </w:rPr>
+                              <w:t>64.</w:t>
                             </w:r>
                           </w:p>
                           <w:p>
@@ -13512,7 +14492,27 @@
                                 <w:szCs w:val="20"/>
                                 <w:lang w:val="en-US"/>
                               </w:rPr>
-                              <w:t>Unpacking libjq1:amd64 (1.6-2.1ubuntu3) ...</w:t>
+                              <w:t>Unpacking libjq</w:t>
+                            </w:r>
+                            <w:proofErr w:type="gramStart"/>
+                            <w:r>
+                              <w:rPr>
+                                <w:rFonts w:ascii="Consolas" w:hAnsi="Consolas"/>
+                                <w:sz w:val="20"/>
+                                <w:szCs w:val="20"/>
+                                <w:lang w:val="en-US"/>
+                              </w:rPr>
+                              <w:t>1:amd</w:t>
+                            </w:r>
+                            <w:proofErr w:type="gramEnd"/>
+                            <w:r>
+                              <w:rPr>
+                                <w:rFonts w:ascii="Consolas" w:hAnsi="Consolas"/>
+                                <w:sz w:val="20"/>
+                                <w:szCs w:val="20"/>
+                                <w:lang w:val="en-US"/>
+                              </w:rPr>
+                              <w:t>64 (1.6-2.1ubuntu3) ...</w:t>
                             </w:r>
                           </w:p>
                           <w:p>
@@ -13632,27 +14632,67 @@
                                 <w:szCs w:val="20"/>
                                 <w:lang w:val="en-US"/>
                               </w:rPr>
-                              <w:t>Setting up libonig5:amd64 (6.9.8-1) ...</w:t>
-                            </w:r>
-                          </w:p>
-                          <w:p>
-                            <w:pPr>
-                              <w:spacing w:after="0" w:line="240" w:lineRule="auto"/>
-                              <w:rPr>
-                                <w:rFonts w:ascii="Consolas" w:hAnsi="Consolas"/>
-                                <w:sz w:val="20"/>
-                                <w:szCs w:val="20"/>
-                                <w:lang w:val="en-US"/>
-                              </w:rPr>
-                            </w:pPr>
-                            <w:r>
-                              <w:rPr>
-                                <w:rFonts w:ascii="Consolas" w:hAnsi="Consolas"/>
-                                <w:sz w:val="20"/>
-                                <w:szCs w:val="20"/>
-                                <w:lang w:val="en-US"/>
-                              </w:rPr>
-                              <w:t>Setting up libjq1:amd64 (1.6-2.1ubuntu3) ...</w:t>
+                              <w:t>Setting up libonig</w:t>
+                            </w:r>
+                            <w:proofErr w:type="gramStart"/>
+                            <w:r>
+                              <w:rPr>
+                                <w:rFonts w:ascii="Consolas" w:hAnsi="Consolas"/>
+                                <w:sz w:val="20"/>
+                                <w:szCs w:val="20"/>
+                                <w:lang w:val="en-US"/>
+                              </w:rPr>
+                              <w:t>5:amd</w:t>
+                            </w:r>
+                            <w:proofErr w:type="gramEnd"/>
+                            <w:r>
+                              <w:rPr>
+                                <w:rFonts w:ascii="Consolas" w:hAnsi="Consolas"/>
+                                <w:sz w:val="20"/>
+                                <w:szCs w:val="20"/>
+                                <w:lang w:val="en-US"/>
+                              </w:rPr>
+                              <w:t>64 (6.9.8-1) ...</w:t>
+                            </w:r>
+                          </w:p>
+                          <w:p>
+                            <w:pPr>
+                              <w:spacing w:after="0" w:line="240" w:lineRule="auto"/>
+                              <w:rPr>
+                                <w:rFonts w:ascii="Consolas" w:hAnsi="Consolas"/>
+                                <w:sz w:val="20"/>
+                                <w:szCs w:val="20"/>
+                                <w:lang w:val="en-US"/>
+                              </w:rPr>
+                            </w:pPr>
+                            <w:r>
+                              <w:rPr>
+                                <w:rFonts w:ascii="Consolas" w:hAnsi="Consolas"/>
+                                <w:sz w:val="20"/>
+                                <w:szCs w:val="20"/>
+                                <w:lang w:val="en-US"/>
+                              </w:rPr>
+                              <w:t>Setting up libjq</w:t>
+                            </w:r>
+                            <w:proofErr w:type="gramStart"/>
+                            <w:r>
+                              <w:rPr>
+                                <w:rFonts w:ascii="Consolas" w:hAnsi="Consolas"/>
+                                <w:sz w:val="20"/>
+                                <w:szCs w:val="20"/>
+                                <w:lang w:val="en-US"/>
+                              </w:rPr>
+                              <w:t>1:amd</w:t>
+                            </w:r>
+                            <w:proofErr w:type="gramEnd"/>
+                            <w:r>
+                              <w:rPr>
+                                <w:rFonts w:ascii="Consolas" w:hAnsi="Consolas"/>
+                                <w:sz w:val="20"/>
+                                <w:szCs w:val="20"/>
+                                <w:lang w:val="en-US"/>
+                              </w:rPr>
+                              <w:t>64 (1.6-2.1ubuntu3) ...</w:t>
                             </w:r>
                           </w:p>
                           <w:p>
@@ -13894,7 +14934,27 @@
                                 <w:szCs w:val="20"/>
                                 <w:lang w:val="en-US"/>
                               </w:rPr>
-                              <w:t xml:space="preserve"> -r ".[].</w:t>
+                              <w:t xml:space="preserve"> -r </w:t>
+                            </w:r>
+                            <w:proofErr w:type="gramStart"/>
+                            <w:r>
+                              <w:rPr>
+                                <w:rFonts w:ascii="Consolas" w:hAnsi="Consolas"/>
+                                <w:sz w:val="20"/>
+                                <w:szCs w:val="20"/>
+                                <w:lang w:val="en-US"/>
+                              </w:rPr>
+                              <w:t>".[</w:t>
+                            </w:r>
+                            <w:proofErr w:type="gramEnd"/>
+                            <w:r>
+                              <w:rPr>
+                                <w:rFonts w:ascii="Consolas" w:hAnsi="Consolas"/>
+                                <w:sz w:val="20"/>
+                                <w:szCs w:val="20"/>
+                                <w:lang w:val="en-US"/>
+                              </w:rPr>
+                              <w:t>].</w:t>
                             </w:r>
                             <w:proofErr w:type="spellStart"/>
                             <w:r>
@@ -14076,6 +15136,7 @@
                         <w:t xml:space="preserve"> apt-get install </w:t>
                       </w:r>
                       <w:proofErr w:type="spellStart"/>
+                      <w:proofErr w:type="gramStart"/>
                       <w:r>
                         <w:rPr>
                           <w:rFonts w:ascii="Consolas" w:hAnsi="Consolas"/>
@@ -14086,6 +15147,7 @@
                         <w:t>jq</w:t>
                       </w:r>
                       <w:proofErr w:type="spellEnd"/>
+                      <w:proofErr w:type="gramEnd"/>
                     </w:p>
                     <w:p>
                       <w:pPr>
@@ -14444,7 +15506,27 @@
                           <w:szCs w:val="20"/>
                           <w:lang w:val="en-US"/>
                         </w:rPr>
-                        <w:t>Selecting previously unselected package libonig5:amd64.</w:t>
+                        <w:t>Selecting previously unselected package libonig</w:t>
+                      </w:r>
+                      <w:proofErr w:type="gramStart"/>
+                      <w:r>
+                        <w:rPr>
+                          <w:rFonts w:ascii="Consolas" w:hAnsi="Consolas"/>
+                          <w:sz w:val="20"/>
+                          <w:szCs w:val="20"/>
+                          <w:lang w:val="en-US"/>
+                        </w:rPr>
+                        <w:t>5:amd</w:t>
+                      </w:r>
+                      <w:proofErr w:type="gramEnd"/>
+                      <w:r>
+                        <w:rPr>
+                          <w:rFonts w:ascii="Consolas" w:hAnsi="Consolas"/>
+                          <w:sz w:val="20"/>
+                          <w:szCs w:val="20"/>
+                          <w:lang w:val="en-US"/>
+                        </w:rPr>
+                        <w:t>64.</w:t>
                       </w:r>
                     </w:p>
                     <w:p>
@@ -14504,27 +15586,67 @@
                           <w:szCs w:val="20"/>
                           <w:lang w:val="en-US"/>
                         </w:rPr>
-                        <w:t>Unpacking libonig5:amd64 (6.9.8-1) ...</w:t>
-                      </w:r>
-                    </w:p>
-                    <w:p>
-                      <w:pPr>
-                        <w:spacing w:after="0" w:line="240" w:lineRule="auto"/>
-                        <w:rPr>
-                          <w:rFonts w:ascii="Consolas" w:hAnsi="Consolas"/>
-                          <w:sz w:val="20"/>
-                          <w:szCs w:val="20"/>
-                          <w:lang w:val="en-US"/>
-                        </w:rPr>
-                      </w:pPr>
-                      <w:r>
-                        <w:rPr>
-                          <w:rFonts w:ascii="Consolas" w:hAnsi="Consolas"/>
-                          <w:sz w:val="20"/>
-                          <w:szCs w:val="20"/>
-                          <w:lang w:val="en-US"/>
-                        </w:rPr>
-                        <w:t>Selecting previously unselected package libjq1:amd64.</w:t>
+                        <w:t>Unpacking libonig</w:t>
+                      </w:r>
+                      <w:proofErr w:type="gramStart"/>
+                      <w:r>
+                        <w:rPr>
+                          <w:rFonts w:ascii="Consolas" w:hAnsi="Consolas"/>
+                          <w:sz w:val="20"/>
+                          <w:szCs w:val="20"/>
+                          <w:lang w:val="en-US"/>
+                        </w:rPr>
+                        <w:t>5:amd</w:t>
+                      </w:r>
+                      <w:proofErr w:type="gramEnd"/>
+                      <w:r>
+                        <w:rPr>
+                          <w:rFonts w:ascii="Consolas" w:hAnsi="Consolas"/>
+                          <w:sz w:val="20"/>
+                          <w:szCs w:val="20"/>
+                          <w:lang w:val="en-US"/>
+                        </w:rPr>
+                        <w:t>64 (6.9.8-1) ...</w:t>
+                      </w:r>
+                    </w:p>
+                    <w:p>
+                      <w:pPr>
+                        <w:spacing w:after="0" w:line="240" w:lineRule="auto"/>
+                        <w:rPr>
+                          <w:rFonts w:ascii="Consolas" w:hAnsi="Consolas"/>
+                          <w:sz w:val="20"/>
+                          <w:szCs w:val="20"/>
+                          <w:lang w:val="en-US"/>
+                        </w:rPr>
+                      </w:pPr>
+                      <w:r>
+                        <w:rPr>
+                          <w:rFonts w:ascii="Consolas" w:hAnsi="Consolas"/>
+                          <w:sz w:val="20"/>
+                          <w:szCs w:val="20"/>
+                          <w:lang w:val="en-US"/>
+                        </w:rPr>
+                        <w:t>Selecting previously unselected package libjq</w:t>
+                      </w:r>
+                      <w:proofErr w:type="gramStart"/>
+                      <w:r>
+                        <w:rPr>
+                          <w:rFonts w:ascii="Consolas" w:hAnsi="Consolas"/>
+                          <w:sz w:val="20"/>
+                          <w:szCs w:val="20"/>
+                          <w:lang w:val="en-US"/>
+                        </w:rPr>
+                        <w:t>1:amd</w:t>
+                      </w:r>
+                      <w:proofErr w:type="gramEnd"/>
+                      <w:r>
+                        <w:rPr>
+                          <w:rFonts w:ascii="Consolas" w:hAnsi="Consolas"/>
+                          <w:sz w:val="20"/>
+                          <w:szCs w:val="20"/>
+                          <w:lang w:val="en-US"/>
+                        </w:rPr>
+                        <w:t>64.</w:t>
                       </w:r>
                     </w:p>
                     <w:p>
@@ -14564,7 +15686,27 @@
                           <w:szCs w:val="20"/>
                           <w:lang w:val="en-US"/>
                         </w:rPr>
-                        <w:t>Unpacking libjq1:amd64 (1.6-2.1ubuntu3) ...</w:t>
+                        <w:t>Unpacking libjq</w:t>
+                      </w:r>
+                      <w:proofErr w:type="gramStart"/>
+                      <w:r>
+                        <w:rPr>
+                          <w:rFonts w:ascii="Consolas" w:hAnsi="Consolas"/>
+                          <w:sz w:val="20"/>
+                          <w:szCs w:val="20"/>
+                          <w:lang w:val="en-US"/>
+                        </w:rPr>
+                        <w:t>1:amd</w:t>
+                      </w:r>
+                      <w:proofErr w:type="gramEnd"/>
+                      <w:r>
+                        <w:rPr>
+                          <w:rFonts w:ascii="Consolas" w:hAnsi="Consolas"/>
+                          <w:sz w:val="20"/>
+                          <w:szCs w:val="20"/>
+                          <w:lang w:val="en-US"/>
+                        </w:rPr>
+                        <w:t>64 (1.6-2.1ubuntu3) ...</w:t>
                       </w:r>
                     </w:p>
                     <w:p>
@@ -14684,27 +15826,67 @@
                           <w:szCs w:val="20"/>
                           <w:lang w:val="en-US"/>
                         </w:rPr>
-                        <w:t>Setting up libonig5:amd64 (6.9.8-1) ...</w:t>
-                      </w:r>
-                    </w:p>
-                    <w:p>
-                      <w:pPr>
-                        <w:spacing w:after="0" w:line="240" w:lineRule="auto"/>
-                        <w:rPr>
-                          <w:rFonts w:ascii="Consolas" w:hAnsi="Consolas"/>
-                          <w:sz w:val="20"/>
-                          <w:szCs w:val="20"/>
-                          <w:lang w:val="en-US"/>
-                        </w:rPr>
-                      </w:pPr>
-                      <w:r>
-                        <w:rPr>
-                          <w:rFonts w:ascii="Consolas" w:hAnsi="Consolas"/>
-                          <w:sz w:val="20"/>
-                          <w:szCs w:val="20"/>
-                          <w:lang w:val="en-US"/>
-                        </w:rPr>
-                        <w:t>Setting up libjq1:amd64 (1.6-2.1ubuntu3) ...</w:t>
+                        <w:t>Setting up libonig</w:t>
+                      </w:r>
+                      <w:proofErr w:type="gramStart"/>
+                      <w:r>
+                        <w:rPr>
+                          <w:rFonts w:ascii="Consolas" w:hAnsi="Consolas"/>
+                          <w:sz w:val="20"/>
+                          <w:szCs w:val="20"/>
+                          <w:lang w:val="en-US"/>
+                        </w:rPr>
+                        <w:t>5:amd</w:t>
+                      </w:r>
+                      <w:proofErr w:type="gramEnd"/>
+                      <w:r>
+                        <w:rPr>
+                          <w:rFonts w:ascii="Consolas" w:hAnsi="Consolas"/>
+                          <w:sz w:val="20"/>
+                          <w:szCs w:val="20"/>
+                          <w:lang w:val="en-US"/>
+                        </w:rPr>
+                        <w:t>64 (6.9.8-1) ...</w:t>
+                      </w:r>
+                    </w:p>
+                    <w:p>
+                      <w:pPr>
+                        <w:spacing w:after="0" w:line="240" w:lineRule="auto"/>
+                        <w:rPr>
+                          <w:rFonts w:ascii="Consolas" w:hAnsi="Consolas"/>
+                          <w:sz w:val="20"/>
+                          <w:szCs w:val="20"/>
+                          <w:lang w:val="en-US"/>
+                        </w:rPr>
+                      </w:pPr>
+                      <w:r>
+                        <w:rPr>
+                          <w:rFonts w:ascii="Consolas" w:hAnsi="Consolas"/>
+                          <w:sz w:val="20"/>
+                          <w:szCs w:val="20"/>
+                          <w:lang w:val="en-US"/>
+                        </w:rPr>
+                        <w:t>Setting up libjq</w:t>
+                      </w:r>
+                      <w:proofErr w:type="gramStart"/>
+                      <w:r>
+                        <w:rPr>
+                          <w:rFonts w:ascii="Consolas" w:hAnsi="Consolas"/>
+                          <w:sz w:val="20"/>
+                          <w:szCs w:val="20"/>
+                          <w:lang w:val="en-US"/>
+                        </w:rPr>
+                        <w:t>1:amd</w:t>
+                      </w:r>
+                      <w:proofErr w:type="gramEnd"/>
+                      <w:r>
+                        <w:rPr>
+                          <w:rFonts w:ascii="Consolas" w:hAnsi="Consolas"/>
+                          <w:sz w:val="20"/>
+                          <w:szCs w:val="20"/>
+                          <w:lang w:val="en-US"/>
+                        </w:rPr>
+                        <w:t>64 (1.6-2.1ubuntu3) ...</w:t>
                       </w:r>
                     </w:p>
                     <w:p>
@@ -14946,7 +16128,27 @@
                           <w:szCs w:val="20"/>
                           <w:lang w:val="en-US"/>
                         </w:rPr>
-                        <w:t xml:space="preserve"> -r ".[].</w:t>
+                        <w:t xml:space="preserve"> -r </w:t>
+                      </w:r>
+                      <w:proofErr w:type="gramStart"/>
+                      <w:r>
+                        <w:rPr>
+                          <w:rFonts w:ascii="Consolas" w:hAnsi="Consolas"/>
+                          <w:sz w:val="20"/>
+                          <w:szCs w:val="20"/>
+                          <w:lang w:val="en-US"/>
+                        </w:rPr>
+                        <w:t>".[</w:t>
+                      </w:r>
+                      <w:proofErr w:type="gramEnd"/>
+                      <w:r>
+                        <w:rPr>
+                          <w:rFonts w:ascii="Consolas" w:hAnsi="Consolas"/>
+                          <w:sz w:val="20"/>
+                          <w:szCs w:val="20"/>
+                          <w:lang w:val="en-US"/>
+                        </w:rPr>
+                        <w:t>].</w:t>
                       </w:r>
                       <w:proofErr w:type="spellStart"/>
                       <w:r>
@@ -15004,10 +16206,7 @@
     <w:p>
       <w:r>
         <w:lastRenderedPageBreak/>
-        <w:t>10. Confirma funcionamiento del servicio visualizando la interfaz del contenedor a través de la IP pública de la instancia</w:t>
-      </w:r>
-      <w:r>
-        <w:t>.</w:t>
+        <w:t>10. Confirma funcionamiento del servicio visualizando la interfaz del contenedor a través de la IP pública de la instancia.</w:t>
       </w:r>
     </w:p>
     <w:p>
@@ -15031,7 +16230,7 @@
                     <pic:cNvPicPr/>
                   </pic:nvPicPr>
                   <pic:blipFill>
-                    <a:blip r:embed="rId13"/>
+                    <a:blip r:embed="rId14"/>
                     <a:stretch>
                       <a:fillRect/>
                     </a:stretch>
@@ -15074,7 +16273,7 @@
                     <pic:cNvPicPr/>
                   </pic:nvPicPr>
                   <pic:blipFill>
-                    <a:blip r:embed="rId14"/>
+                    <a:blip r:embed="rId15"/>
                     <a:stretch>
                       <a:fillRect/>
                     </a:stretch>
@@ -15117,7 +16316,7 @@
                     <pic:cNvPicPr/>
                   </pic:nvPicPr>
                   <pic:blipFill>
-                    <a:blip r:embed="rId15"/>
+                    <a:blip r:embed="rId16"/>
                     <a:stretch>
                       <a:fillRect/>
                     </a:stretch>
@@ -15299,7 +16498,27 @@
                                 <w:szCs w:val="20"/>
                                 <w:lang w:val="en-US"/>
                               </w:rPr>
-                              <w:t xml:space="preserve"> -r ".[].</w:t>
+                              <w:t xml:space="preserve"> -r </w:t>
+                            </w:r>
+                            <w:proofErr w:type="gramStart"/>
+                            <w:r>
+                              <w:rPr>
+                                <w:rFonts w:ascii="Consolas" w:hAnsi="Consolas"/>
+                                <w:sz w:val="20"/>
+                                <w:szCs w:val="20"/>
+                                <w:lang w:val="en-US"/>
+                              </w:rPr>
+                              <w:t>".[</w:t>
+                            </w:r>
+                            <w:proofErr w:type="gramEnd"/>
+                            <w:r>
+                              <w:rPr>
+                                <w:rFonts w:ascii="Consolas" w:hAnsi="Consolas"/>
+                                <w:sz w:val="20"/>
+                                <w:szCs w:val="20"/>
+                                <w:lang w:val="en-US"/>
+                              </w:rPr>
+                              <w:t>].</w:t>
                             </w:r>
                             <w:proofErr w:type="spellStart"/>
                             <w:r>
@@ -16102,14 +17321,25 @@
                               <w:t xml:space="preserve">    "</w:t>
                             </w:r>
                             <w:proofErr w:type="spellStart"/>
-                            <w:r>
-                              <w:rPr>
-                                <w:rFonts w:ascii="Consolas" w:hAnsi="Consolas"/>
-                                <w:sz w:val="20"/>
-                                <w:szCs w:val="20"/>
-                                <w:lang w:val="en-US"/>
-                              </w:rPr>
-                              <w:t>dirdockefilefpb_default</w:t>
+                            <w:proofErr w:type="gramStart"/>
+                            <w:r>
+                              <w:rPr>
+                                <w:rFonts w:ascii="Consolas" w:hAnsi="Consolas"/>
+                                <w:sz w:val="20"/>
+                                <w:szCs w:val="20"/>
+                                <w:lang w:val="en-US"/>
+                              </w:rPr>
+                              <w:t>dirdockefilefpb</w:t>
+                            </w:r>
+                            <w:proofErr w:type="gramEnd"/>
+                            <w:r>
+                              <w:rPr>
+                                <w:rFonts w:ascii="Consolas" w:hAnsi="Consolas"/>
+                                <w:sz w:val="20"/>
+                                <w:szCs w:val="20"/>
+                                <w:lang w:val="en-US"/>
+                              </w:rPr>
+                              <w:t>_default</w:t>
                             </w:r>
                             <w:proofErr w:type="spellEnd"/>
                             <w:r>
@@ -16559,7 +17789,27 @@
                                 <w:szCs w:val="20"/>
                                 <w:lang w:val="en-US"/>
                               </w:rPr>
-                              <w:t>": "02:42:ac:12:00:02",</w:t>
+                              <w:t>": "02:42:</w:t>
+                            </w:r>
+                            <w:proofErr w:type="gramStart"/>
+                            <w:r>
+                              <w:rPr>
+                                <w:rFonts w:ascii="Consolas" w:hAnsi="Consolas"/>
+                                <w:sz w:val="20"/>
+                                <w:szCs w:val="20"/>
+                                <w:lang w:val="en-US"/>
+                              </w:rPr>
+                              <w:t>ac:12:00:02</w:t>
+                            </w:r>
+                            <w:proofErr w:type="gramEnd"/>
+                            <w:r>
+                              <w:rPr>
+                                <w:rFonts w:ascii="Consolas" w:hAnsi="Consolas"/>
+                                <w:sz w:val="20"/>
+                                <w:szCs w:val="20"/>
+                                <w:lang w:val="en-US"/>
+                              </w:rPr>
+                              <w:t>",</w:t>
                             </w:r>
                           </w:p>
                           <w:p>
@@ -16772,7 +18022,27 @@
                           <w:szCs w:val="20"/>
                           <w:lang w:val="en-US"/>
                         </w:rPr>
-                        <w:t xml:space="preserve"> -r ".[].</w:t>
+                        <w:t xml:space="preserve"> -r </w:t>
+                      </w:r>
+                      <w:proofErr w:type="gramStart"/>
+                      <w:r>
+                        <w:rPr>
+                          <w:rFonts w:ascii="Consolas" w:hAnsi="Consolas"/>
+                          <w:sz w:val="20"/>
+                          <w:szCs w:val="20"/>
+                          <w:lang w:val="en-US"/>
+                        </w:rPr>
+                        <w:t>".[</w:t>
+                      </w:r>
+                      <w:proofErr w:type="gramEnd"/>
+                      <w:r>
+                        <w:rPr>
+                          <w:rFonts w:ascii="Consolas" w:hAnsi="Consolas"/>
+                          <w:sz w:val="20"/>
+                          <w:szCs w:val="20"/>
+                          <w:lang w:val="en-US"/>
+                        </w:rPr>
+                        <w:t>].</w:t>
                       </w:r>
                       <w:proofErr w:type="spellStart"/>
                       <w:r>
@@ -17575,14 +18845,25 @@
                         <w:t xml:space="preserve">    "</w:t>
                       </w:r>
                       <w:proofErr w:type="spellStart"/>
-                      <w:r>
-                        <w:rPr>
-                          <w:rFonts w:ascii="Consolas" w:hAnsi="Consolas"/>
-                          <w:sz w:val="20"/>
-                          <w:szCs w:val="20"/>
-                          <w:lang w:val="en-US"/>
-                        </w:rPr>
-                        <w:t>dirdockefilefpb_default</w:t>
+                      <w:proofErr w:type="gramStart"/>
+                      <w:r>
+                        <w:rPr>
+                          <w:rFonts w:ascii="Consolas" w:hAnsi="Consolas"/>
+                          <w:sz w:val="20"/>
+                          <w:szCs w:val="20"/>
+                          <w:lang w:val="en-US"/>
+                        </w:rPr>
+                        <w:t>dirdockefilefpb</w:t>
+                      </w:r>
+                      <w:proofErr w:type="gramEnd"/>
+                      <w:r>
+                        <w:rPr>
+                          <w:rFonts w:ascii="Consolas" w:hAnsi="Consolas"/>
+                          <w:sz w:val="20"/>
+                          <w:szCs w:val="20"/>
+                          <w:lang w:val="en-US"/>
+                        </w:rPr>
+                        <w:t>_default</w:t>
                       </w:r>
                       <w:proofErr w:type="spellEnd"/>
                       <w:r>
@@ -18032,7 +19313,27 @@
                           <w:szCs w:val="20"/>
                           <w:lang w:val="en-US"/>
                         </w:rPr>
-                        <w:t>": "02:42:ac:12:00:02",</w:t>
+                        <w:t>": "02:42:</w:t>
+                      </w:r>
+                      <w:proofErr w:type="gramStart"/>
+                      <w:r>
+                        <w:rPr>
+                          <w:rFonts w:ascii="Consolas" w:hAnsi="Consolas"/>
+                          <w:sz w:val="20"/>
+                          <w:szCs w:val="20"/>
+                          <w:lang w:val="en-US"/>
+                        </w:rPr>
+                        <w:t>ac:12:00:02</w:t>
+                      </w:r>
+                      <w:proofErr w:type="gramEnd"/>
+                      <w:r>
+                        <w:rPr>
+                          <w:rFonts w:ascii="Consolas" w:hAnsi="Consolas"/>
+                          <w:sz w:val="20"/>
+                          <w:szCs w:val="20"/>
+                          <w:lang w:val="en-US"/>
+                        </w:rPr>
+                        <w:t>",</w:t>
                       </w:r>
                     </w:p>
                     <w:p>

</xml_diff>